<commit_message>
Revised the figure and the first paragraph to briefly clarify the input of human annotators and a system.
</commit_message>
<xml_diff>
--- a/doc/Event-Mention-Detection-scoring-v17.docx
+++ b/doc/Event-Mention-Detection-scoring-v17.docx
@@ -135,10 +135,10 @@
           <w:lang w:eastAsia="ja-JP"/>
         </w:rPr>
         <w:drawing>
-          <wp:inline distT="0" distB="0" distL="0" distR="0" wp14:anchorId="5EC633CF" wp14:editId="2BBBC9F6">
-            <wp:extent cx="5486400" cy="3005455"/>
-            <wp:effectExtent l="0" t="0" r="0" b="4445"/>
-            <wp:docPr id="135" name="Picture 135"/>
+          <wp:inline distT="0" distB="0" distL="0" distR="0" wp14:anchorId="7870303E" wp14:editId="1746808E">
+            <wp:extent cx="5486400" cy="2917825"/>
+            <wp:effectExtent l="0" t="0" r="0" b="0"/>
+            <wp:docPr id="6" name="Picture 6"/>
             <wp:cNvGraphicFramePr>
               <a:graphicFrameLocks xmlns:a="http://schemas.openxmlformats.org/drawingml/2006/main" noChangeAspect="1"/>
             </wp:cNvGraphicFramePr>
@@ -146,7 +146,7 @@
               <a:graphicData uri="http://schemas.openxmlformats.org/drawingml/2006/picture">
                 <pic:pic xmlns:pic="http://schemas.openxmlformats.org/drawingml/2006/picture">
                   <pic:nvPicPr>
-                    <pic:cNvPr id="0" name="Picture 1"/>
+                    <pic:cNvPr id="0" name="Picture 5"/>
                     <pic:cNvPicPr>
                       <a:picLocks noChangeAspect="1" noChangeArrowheads="1"/>
                     </pic:cNvPicPr>
@@ -167,7 +167,7 @@
                   <pic:spPr bwMode="auto">
                     <a:xfrm>
                       <a:off x="0" y="0"/>
-                      <a:ext cx="5486400" cy="3005455"/>
+                      <a:ext cx="5486400" cy="2917825"/>
                     </a:xfrm>
                     <a:prstGeom prst="rect">
                       <a:avLst/>
@@ -183,6 +183,8 @@
           </wp:inline>
         </w:drawing>
       </w:r>
+      <w:bookmarkStart w:id="0" w:name="_GoBack"/>
+      <w:bookmarkEnd w:id="0"/>
     </w:p>
     <w:p>
       <w:pPr>
@@ -275,7 +277,10 @@
         <w:t>text</w:t>
       </w:r>
       <w:r>
-        <w:t>.  The tokenized text is the same input for human annotators and event mention detection systems.  H</w:t>
+        <w:t xml:space="preserve">.  The tokenized text is the same input for human annotators and event mention detection systems.  </w:t>
+      </w:r>
+      <w:r>
+        <w:t>Given the tokenized text, h</w:t>
       </w:r>
       <w:r>
         <w:t xml:space="preserve">uman annotators use the </w:t>
@@ -296,7 +301,55 @@
         <w:footnoteReference w:id="1"/>
       </w:r>
       <w:r>
-        <w:t xml:space="preserve"> to create a gold standard annotation file.  We convert the brat annotation file to our evaluation file format.  Let us refer to the output of an event mention detection system as a system event mention file.  We require a system event mention file to be given in the same file format as the gold standard file.  The evaluator (scorer) takes the gold standard file and a system event mention file as input, and compares them to give a score for the system.</w:t>
+        <w:t xml:space="preserve"> to create a gold standard annotation file.  We convert the brat annotation file to our evaluation file format.  </w:t>
+      </w:r>
+      <w:r>
+        <w:t xml:space="preserve">An event mention detection system is given </w:t>
+      </w:r>
+      <w:r>
+        <w:t xml:space="preserve">two files as input: (1) </w:t>
+      </w:r>
+      <w:r>
+        <w:t xml:space="preserve">the tokenized text and </w:t>
+      </w:r>
+      <w:r>
+        <w:t xml:space="preserve">(2) </w:t>
+      </w:r>
+      <w:r>
+        <w:t>a token mapping table.</w:t>
+      </w:r>
+      <w:r>
+        <w:t xml:space="preserve">  T</w:t>
+      </w:r>
+      <w:r>
+        <w:t xml:space="preserve">he latter specifies </w:t>
+      </w:r>
+      <w:r>
+        <w:t xml:space="preserve">token ID for </w:t>
+      </w:r>
+      <w:r>
+        <w:t>every</w:t>
+      </w:r>
+      <w:r>
+        <w:t xml:space="preserve"> token.</w:t>
+      </w:r>
+      <w:r>
+        <w:t xml:space="preserve">  The ID information is used in the output of the system.  </w:t>
+      </w:r>
+      <w:r>
+        <w:t xml:space="preserve">Let us refer to the output of </w:t>
+      </w:r>
+      <w:r>
+        <w:t>the</w:t>
+      </w:r>
+      <w:r>
+        <w:t xml:space="preserve"> system a</w:t>
+      </w:r>
+      <w:r>
+        <w:t xml:space="preserve">s a system event mention file.  </w:t>
+      </w:r>
+      <w:r>
+        <w:t>We require a system event mention file to be given in the same file format as the gold standard file.  The evaluator (scorer) takes the gold standard file and a system event mention file as input, and compares them to give a score for the system.</w:t>
       </w:r>
     </w:p>
     <w:p/>
@@ -317,13 +370,15 @@
         <w:t>s</w:t>
       </w:r>
       <w:r>
-        <w:t xml:space="preserve"> for pre-tokenization </w:t>
+        <w:t xml:space="preserve"> for pre-</w:t>
+      </w:r>
+      <w:r>
+        <w:lastRenderedPageBreak/>
+        <w:t xml:space="preserve">tokenization </w:t>
       </w:r>
       <w:r>
         <w:t>are</w:t>
       </w:r>
-      <w:bookmarkStart w:id="0" w:name="_GoBack"/>
-      <w:bookmarkEnd w:id="0"/>
       <w:r>
         <w:t xml:space="preserve"> two-fold.</w:t>
       </w:r>
@@ -331,17 +386,37 @@
         <w:t xml:space="preserve">  </w:t>
       </w:r>
       <w:r>
-        <w:t xml:space="preserve">First, modern language technologies on English are normally based on tokens.  Mostly, a token is the smallest unit to be used by a complex natural language processing system.  Specifically in the case of event </w:t>
-      </w:r>
-      <w:r>
-        <w:lastRenderedPageBreak/>
-        <w:t>mention detection, if we do not incorporate tokens in evaluation at all, then a system’s gaining or missing one correct token ends up with different scores according to the length of the token (i.e., the number of characters in the token).  This is unfair from the perspective of evaluation.  Therefore, it is necessary to evaluate the performance of event mention detection in terms of tokens.</w:t>
+        <w:t xml:space="preserve">First, modern language technologies on English are </w:t>
+      </w:r>
+      <w:proofErr w:type="gramStart"/>
+      <w:r>
+        <w:t>normally</w:t>
+      </w:r>
+      <w:proofErr w:type="gramEnd"/>
+      <w:r>
+        <w:t xml:space="preserve"> based on tokens.  Mostly, a token is the smallest unit to be used by a complex natural language processing system.  Specifically in the case of event mention detection, if we do not incorporate tokens in evaluation at all, then a system’s gaining or missing one correct token ends up with different scores according to the length of the token (i.e., the number of characters in the token).  This is unfair from the perspective of evaluation.  Therefore, it is necessary to evaluate the performance of event mention detection in terms of tokens.</w:t>
       </w:r>
     </w:p>
     <w:p/>
     <w:p>
       <w:r>
-        <w:t>Second, a modern English tokenizer is basically reliable enough to help human annotators correct (or rethink at least) their event mention annotation, particularly in the relatively unstable process of their creating the gold standard together.  This is not only about trivial annotation errors (e.g., misselection of a span with extra whitespace in their web browser) but also about linguistically questionable event mentions.</w:t>
+        <w:t xml:space="preserve">Second, a modern English </w:t>
+      </w:r>
+      <w:proofErr w:type="spellStart"/>
+      <w:r>
+        <w:t>tokenizer</w:t>
+      </w:r>
+      <w:proofErr w:type="spellEnd"/>
+      <w:r>
+        <w:t xml:space="preserve"> is basically reliable enough to help human annotators correct (or rethink at least) their event mention annotation, particularly in the relatively unstable process of their creating the gold standard together.  This is not only about trivial annotation errors (e.g., </w:t>
+      </w:r>
+      <w:proofErr w:type="spellStart"/>
+      <w:r>
+        <w:t>misselection</w:t>
+      </w:r>
+      <w:proofErr w:type="spellEnd"/>
+      <w:r>
+        <w:t xml:space="preserve"> of a span with extra whitespace in their web browser) but also about linguistically questionable event mentions.</w:t>
       </w:r>
     </w:p>
     <w:p>
@@ -424,7 +499,15 @@
         <w:t>, in</w:t>
       </w:r>
       <w:r>
-        <w:t xml:space="preserve"> format (one line per mention), all annotations are contained in one file only.</w:t>
+        <w:t xml:space="preserve"> format (one line per mention)</w:t>
+      </w:r>
+      <w:proofErr w:type="gramStart"/>
+      <w:r>
+        <w:t>,</w:t>
+      </w:r>
+      <w:proofErr w:type="gramEnd"/>
+      <w:r>
+        <w:t xml:space="preserve"> all annotations are contained in one file only.</w:t>
       </w:r>
       <w:r>
         <w:t xml:space="preserve"> </w:t>
@@ -495,7 +578,15 @@
         <w:t>score</w:t>
       </w:r>
       <w:r>
-        <w:t>, realis status detection and mention type detection score</w:t>
+        <w:t xml:space="preserve">, </w:t>
+      </w:r>
+      <w:proofErr w:type="spellStart"/>
+      <w:r>
+        <w:t>realis</w:t>
+      </w:r>
+      <w:proofErr w:type="spellEnd"/>
+      <w:r>
+        <w:t xml:space="preserve"> status detection and mention type detection score</w:t>
       </w:r>
       <w:r>
         <w:t xml:space="preserve"> </w:t>
@@ -591,7 +682,15 @@
         <w:t xml:space="preserve"> files</w:t>
       </w:r>
       <w:r>
-        <w:t xml:space="preserve"> (tkn)</w:t>
+        <w:t xml:space="preserve"> (</w:t>
+      </w:r>
+      <w:proofErr w:type="spellStart"/>
+      <w:r>
+        <w:t>tkn</w:t>
+      </w:r>
+      <w:proofErr w:type="spellEnd"/>
+      <w:r>
+        <w:t>)</w:t>
       </w:r>
       <w:r>
         <w:t xml:space="preserve">. </w:t>
@@ -621,7 +720,15 @@
         <w:t>*</w:t>
       </w:r>
       <w:r>
-        <w:t xml:space="preserve"> in the tokenized files. "tab" is appended to the file extension of its corresponding source file</w:t>
+        <w:t xml:space="preserve"> in the tokenized files. "</w:t>
+      </w:r>
+      <w:proofErr w:type="gramStart"/>
+      <w:r>
+        <w:t>tab</w:t>
+      </w:r>
+      <w:proofErr w:type="gramEnd"/>
+      <w:r>
+        <w:t>" is appended to the file extension of its corresponding source file</w:t>
       </w:r>
       <w:r>
         <w:t>name. A mapping table contains 4</w:t>
@@ -644,8 +751,13 @@
           <w:numId w:val="21"/>
         </w:numPr>
       </w:pPr>
-      <w:r>
-        <w:t>token_id:   A string of "t" followed by a token-number beginning at 0</w:t>
+      <w:proofErr w:type="spellStart"/>
+      <w:r>
+        <w:t>token_id</w:t>
+      </w:r>
+      <w:proofErr w:type="spellEnd"/>
+      <w:r>
+        <w:t>:   A string of "t" followed by a token-number beginning at 0</w:t>
       </w:r>
     </w:p>
     <w:p>
@@ -656,8 +768,13 @@
           <w:numId w:val="21"/>
         </w:numPr>
       </w:pPr>
-      <w:r>
-        <w:t>token_str:  The literal string of a given-token</w:t>
+      <w:proofErr w:type="spellStart"/>
+      <w:r>
+        <w:t>token_str</w:t>
+      </w:r>
+      <w:proofErr w:type="spellEnd"/>
+      <w:r>
+        <w:t>:  The literal string of a given-token</w:t>
       </w:r>
     </w:p>
     <w:p>
@@ -668,8 +785,21 @@
           <w:numId w:val="21"/>
         </w:numPr>
       </w:pPr>
-      <w:r>
-        <w:t>tkn_begin:  Index of the token's first character in the tkn file</w:t>
+      <w:proofErr w:type="spellStart"/>
+      <w:r>
+        <w:t>tkn_begin</w:t>
+      </w:r>
+      <w:proofErr w:type="spellEnd"/>
+      <w:r>
+        <w:t xml:space="preserve">:  Index of the token's first character in the </w:t>
+      </w:r>
+      <w:proofErr w:type="spellStart"/>
+      <w:r>
+        <w:t>tkn</w:t>
+      </w:r>
+      <w:proofErr w:type="spellEnd"/>
+      <w:r>
+        <w:t xml:space="preserve"> file</w:t>
       </w:r>
     </w:p>
     <w:p>
@@ -680,8 +810,22 @@
           <w:numId w:val="21"/>
         </w:numPr>
       </w:pPr>
-      <w:r>
-        <w:t>tkn_end:    Index of the token's last character in the tkn file</w:t>
+      <w:proofErr w:type="spellStart"/>
+      <w:r>
+        <w:lastRenderedPageBreak/>
+        <w:t>tkn_end</w:t>
+      </w:r>
+      <w:proofErr w:type="spellEnd"/>
+      <w:r>
+        <w:t xml:space="preserve">:    Index of the token's last character in the </w:t>
+      </w:r>
+      <w:proofErr w:type="spellStart"/>
+      <w:r>
+        <w:t>tkn</w:t>
+      </w:r>
+      <w:proofErr w:type="spellEnd"/>
+      <w:r>
+        <w:t xml:space="preserve"> file</w:t>
       </w:r>
     </w:p>
     <w:p>
@@ -700,7 +844,6 @@
         <w:rPr>
           <w:color w:val="auto"/>
         </w:rPr>
-        <w:lastRenderedPageBreak/>
         <w:t>System and gold standard annotation file format:</w:t>
       </w:r>
     </w:p>
@@ -761,7 +904,15 @@
         </w:numPr>
       </w:pPr>
       <w:r>
-        <w:t>Header := #BeginOfDocument&lt;s&gt;&lt;doc ID&gt;</w:t>
+        <w:t>Header := #</w:t>
+      </w:r>
+      <w:proofErr w:type="spellStart"/>
+      <w:r>
+        <w:t>BeginOfDocument</w:t>
+      </w:r>
+      <w:proofErr w:type="spellEnd"/>
+      <w:r>
+        <w:t>&lt;s&gt;&lt;doc ID&gt;</w:t>
       </w:r>
     </w:p>
     <w:p>
@@ -785,8 +936,13 @@
         </w:numPr>
       </w:pPr>
       <w:r>
-        <w:t>Footer := #EndOfDocument</w:t>
-      </w:r>
+        <w:t>Footer := #</w:t>
+      </w:r>
+      <w:proofErr w:type="spellStart"/>
+      <w:r>
+        <w:t>EndOfDocument</w:t>
+      </w:r>
+      <w:proofErr w:type="spellEnd"/>
     </w:p>
     <w:p>
       <w:pPr>
@@ -869,46 +1025,71 @@
           <w:shd w:val="clear" w:color="auto" w:fill="FFFFFF"/>
         </w:rPr>
       </w:pPr>
+      <w:proofErr w:type="gramStart"/>
       <w:r>
         <w:rPr>
           <w:rFonts w:ascii="Cambria" w:eastAsia="Times New Roman" w:hAnsi="Cambria" w:cs="Times New Roman"/>
           <w:shd w:val="clear" w:color="auto" w:fill="FFFFFF"/>
         </w:rPr>
-        <w:t>event-mention := &lt;system ID&gt;&lt;TAB&gt;&lt;doc ID&gt;&lt;TAB&gt;</w:t>
-      </w:r>
+        <w:t>event-mention</w:t>
+      </w:r>
+      <w:proofErr w:type="gramEnd"/>
       <w:r>
         <w:rPr>
           <w:rFonts w:ascii="Cambria" w:eastAsia="Times New Roman" w:hAnsi="Cambria" w:cs="Times New Roman"/>
           <w:shd w:val="clear" w:color="auto" w:fill="FFFFFF"/>
         </w:rPr>
-        <w:t>&lt;mention ID&gt;&lt;TAB&gt;</w:t>
+        <w:t xml:space="preserve"> := &lt;system ID&gt;&lt;TAB&gt;&lt;doc ID&gt;&lt;TAB&gt;</w:t>
       </w:r>
       <w:r>
         <w:rPr>
           <w:rFonts w:ascii="Cambria" w:eastAsia="Times New Roman" w:hAnsi="Cambria" w:cs="Times New Roman"/>
           <w:shd w:val="clear" w:color="auto" w:fill="FFFFFF"/>
         </w:rPr>
-        <w:t>&lt;token ID list&gt;&lt;TAB&gt;</w:t>
+        <w:t>&lt;mention ID&gt;&lt;TAB&gt;</w:t>
       </w:r>
       <w:r>
         <w:rPr>
           <w:rFonts w:ascii="Cambria" w:eastAsia="Times New Roman" w:hAnsi="Cambria" w:cs="Times New Roman"/>
           <w:shd w:val="clear" w:color="auto" w:fill="FFFFFF"/>
         </w:rPr>
-        <w:t>&lt;mentio</w:t>
+        <w:t>&lt;token ID list&gt;&lt;TAB&gt;</w:t>
       </w:r>
       <w:r>
         <w:rPr>
           <w:rFonts w:ascii="Cambria" w:eastAsia="Times New Roman" w:hAnsi="Cambria" w:cs="Times New Roman"/>
           <w:shd w:val="clear" w:color="auto" w:fill="FFFFFF"/>
         </w:rPr>
-        <w:t xml:space="preserve">n&gt;&lt;TAB&gt;&lt;event-type&gt;&lt;TAB&gt;&lt;realis </w:t>
+        <w:t>&lt;mentio</w:t>
       </w:r>
       <w:r>
         <w:rPr>
           <w:rFonts w:ascii="Cambria" w:eastAsia="Times New Roman" w:hAnsi="Cambria" w:cs="Times New Roman"/>
           <w:shd w:val="clear" w:color="auto" w:fill="FFFFFF"/>
         </w:rPr>
+        <w:t>n&gt;&lt;TAB&gt;&lt;event-type&gt;&lt;TAB&gt;&lt;</w:t>
+      </w:r>
+      <w:proofErr w:type="spellStart"/>
+      <w:r>
+        <w:rPr>
+          <w:rFonts w:ascii="Cambria" w:eastAsia="Times New Roman" w:hAnsi="Cambria" w:cs="Times New Roman"/>
+          <w:shd w:val="clear" w:color="auto" w:fill="FFFFFF"/>
+        </w:rPr>
+        <w:t>realis</w:t>
+      </w:r>
+      <w:proofErr w:type="spellEnd"/>
+      <w:r>
+        <w:rPr>
+          <w:rFonts w:ascii="Cambria" w:eastAsia="Times New Roman" w:hAnsi="Cambria" w:cs="Times New Roman"/>
+          <w:shd w:val="clear" w:color="auto" w:fill="FFFFFF"/>
+        </w:rPr>
+        <w:t xml:space="preserve"> </w:t>
+      </w:r>
+      <w:r>
+        <w:rPr>
+          <w:rFonts w:ascii="Cambria" w:eastAsia="Times New Roman" w:hAnsi="Cambria" w:cs="Times New Roman"/>
+          <w:shd w:val="clear" w:color="auto" w:fill="FFFFFF"/>
+        </w:rPr>
         <w:t>status&gt;&lt;TAB&gt;&lt;score1&gt;&lt;TAB&gt; &lt;score2&gt;&lt;TAB&gt;&lt;score3&gt;</w:t>
       </w:r>
     </w:p>
@@ -941,9 +1122,11 @@
       <w:r>
         <w:t>&lt;</w:t>
       </w:r>
+      <w:proofErr w:type="gramStart"/>
       <w:r>
         <w:t>system</w:t>
       </w:r>
+      <w:proofErr w:type="gramEnd"/>
       <w:r>
         <w:t xml:space="preserve"> ID&gt; </w:t>
       </w:r>
@@ -958,9 +1141,11 @@
       <w:r>
         <w:t>&lt;</w:t>
       </w:r>
+      <w:proofErr w:type="gramStart"/>
       <w:r>
         <w:t>doc</w:t>
       </w:r>
+      <w:proofErr w:type="gramEnd"/>
       <w:r>
         <w:t xml:space="preserve"> ID&gt; </w:t>
       </w:r>
@@ -979,7 +1164,15 @@
         <w:jc w:val="left"/>
       </w:pPr>
       <w:r>
-        <w:t xml:space="preserve">&lt;mention ID&gt; := the ID of </w:t>
+        <w:t>&lt;</w:t>
+      </w:r>
+      <w:proofErr w:type="gramStart"/>
+      <w:r>
+        <w:t>mention</w:t>
+      </w:r>
+      <w:proofErr w:type="gramEnd"/>
+      <w:r>
+        <w:t xml:space="preserve"> ID&gt; := the ID of </w:t>
       </w:r>
       <w:r>
         <w:t>the</w:t>
@@ -997,78 +1190,78 @@
           <w:rFonts w:ascii="Cambria" w:eastAsia="Times New Roman" w:hAnsi="Cambria" w:cs="Times New Roman"/>
           <w:shd w:val="clear" w:color="auto" w:fill="FFFFFF"/>
         </w:rPr>
-        <w:t>&lt;to</w:t>
-      </w:r>
+        <w:t>&lt;</w:t>
+      </w:r>
+      <w:proofErr w:type="gramStart"/>
       <w:r>
         <w:rPr>
           <w:rFonts w:ascii="Cambria" w:eastAsia="Times New Roman" w:hAnsi="Cambria" w:cs="Times New Roman"/>
           <w:shd w:val="clear" w:color="auto" w:fill="FFFFFF"/>
         </w:rPr>
-        <w:t xml:space="preserve">ken ID list&gt; := list of IDs for the token(s) of the current mention, </w:t>
+        <w:t>to</w:t>
       </w:r>
       <w:r>
         <w:rPr>
           <w:rFonts w:ascii="Cambria" w:eastAsia="Times New Roman" w:hAnsi="Cambria" w:cs="Times New Roman"/>
           <w:shd w:val="clear" w:color="auto" w:fill="FFFFFF"/>
         </w:rPr>
-        <w:t xml:space="preserve"> </w:t>
-      </w:r>
+        <w:t>ken</w:t>
+      </w:r>
+      <w:proofErr w:type="gramEnd"/>
       <w:r>
         <w:rPr>
           <w:rFonts w:ascii="Cambria" w:eastAsia="Times New Roman" w:hAnsi="Cambria" w:cs="Times New Roman"/>
           <w:shd w:val="clear" w:color="auto" w:fill="FFFFFF"/>
         </w:rPr>
-        <w:t>in ascending order, separated by comma</w:t>
+        <w:t xml:space="preserve"> ID list&gt; := list of IDs for the token(s) of the current mention, </w:t>
       </w:r>
       <w:r>
         <w:rPr>
           <w:rFonts w:ascii="Cambria" w:eastAsia="Times New Roman" w:hAnsi="Cambria" w:cs="Times New Roman"/>
           <w:shd w:val="clear" w:color="auto" w:fill="FFFFFF"/>
         </w:rPr>
-        <w:t>s</w:t>
+        <w:t xml:space="preserve"> </w:t>
       </w:r>
       <w:r>
         <w:rPr>
           <w:rFonts w:ascii="Cambria" w:eastAsia="Times New Roman" w:hAnsi="Cambria" w:cs="Times New Roman"/>
           <w:shd w:val="clear" w:color="auto" w:fill="FFFFFF"/>
         </w:rPr>
-        <w:t xml:space="preserve"> (,)</w:t>
+        <w:t>in ascending order, separated by comma</w:t>
       </w:r>
       <w:r>
         <w:rPr>
           <w:rFonts w:ascii="Cambria" w:eastAsia="Times New Roman" w:hAnsi="Cambria" w:cs="Times New Roman"/>
           <w:shd w:val="clear" w:color="auto" w:fill="FFFFFF"/>
         </w:rPr>
-        <w:t xml:space="preserve"> </w:t>
+        <w:t>s</w:t>
       </w:r>
       <w:r>
         <w:rPr>
           <w:rFonts w:ascii="Cambria" w:eastAsia="Times New Roman" w:hAnsi="Cambria" w:cs="Times New Roman"/>
           <w:shd w:val="clear" w:color="auto" w:fill="FFFFFF"/>
         </w:rPr>
-        <w:t xml:space="preserve">. Each ID is </w:t>
-      </w:r>
-      <w:r>
-        <w:t>a string of “t” followed by a token-number beginning at 0, the same as how</w:t>
-      </w:r>
-      <w:r>
-        <w:t xml:space="preserve"> they appear in the tokenization files</w:t>
-      </w:r>
-    </w:p>
-    <w:p>
-      <w:pPr>
-        <w:jc w:val="left"/>
+        <w:t xml:space="preserve"> (,)</w:t>
+      </w:r>
+      <w:r>
         <w:rPr>
           <w:rFonts w:ascii="Cambria" w:eastAsia="Times New Roman" w:hAnsi="Cambria" w:cs="Times New Roman"/>
           <w:shd w:val="clear" w:color="auto" w:fill="FFFFFF"/>
         </w:rPr>
-      </w:pPr>
+        <w:t xml:space="preserve"> </w:t>
+      </w:r>
       <w:r>
         <w:rPr>
           <w:rFonts w:ascii="Cambria" w:eastAsia="Times New Roman" w:hAnsi="Cambria" w:cs="Times New Roman"/>
           <w:shd w:val="clear" w:color="auto" w:fill="FFFFFF"/>
         </w:rPr>
-        <w:t xml:space="preserve">&lt;mention&gt; := the actual character string of the mention </w:t>
+        <w:t xml:space="preserve">. Each ID is </w:t>
+      </w:r>
+      <w:r>
+        <w:t>a string of “t” followed by a token-number beginning at 0, the same as how</w:t>
+      </w:r>
+      <w:r>
+        <w:t xml:space="preserve"> they appear in the tokenization files</w:t>
       </w:r>
     </w:p>
     <w:p>
@@ -1084,129 +1277,252 @@
           <w:rFonts w:ascii="Cambria" w:eastAsia="Times New Roman" w:hAnsi="Cambria" w:cs="Times New Roman"/>
           <w:shd w:val="clear" w:color="auto" w:fill="FFFFFF"/>
         </w:rPr>
-        <w:t xml:space="preserve">&lt;event-type&gt; </w:t>
-      </w:r>
+        <w:t>&lt;</w:t>
+      </w:r>
+      <w:proofErr w:type="gramStart"/>
       <w:r>
         <w:rPr>
           <w:rFonts w:ascii="Cambria" w:eastAsia="Times New Roman" w:hAnsi="Cambria" w:cs="Times New Roman"/>
           <w:shd w:val="clear" w:color="auto" w:fill="FFFFFF"/>
         </w:rPr>
-        <w:t xml:space="preserve">:= the ACE hierarchy type </w:t>
-      </w:r>
-    </w:p>
-    <w:p>
-      <w:pPr>
-        <w:jc w:val="left"/>
+        <w:t>mention</w:t>
+      </w:r>
+      <w:proofErr w:type="gramEnd"/>
+      <w:r>
         <w:rPr>
           <w:rFonts w:ascii="Cambria" w:eastAsia="Times New Roman" w:hAnsi="Cambria" w:cs="Times New Roman"/>
           <w:shd w:val="clear" w:color="auto" w:fill="FFFFFF"/>
         </w:rPr>
-      </w:pPr>
-      <w:r>
+        <w:t xml:space="preserve">&gt; := the actual character string of the mention </w:t>
+      </w:r>
+    </w:p>
+    <w:p>
+      <w:pPr>
+        <w:jc w:val="left"/>
         <w:rPr>
           <w:rFonts w:ascii="Cambria" w:eastAsia="Times New Roman" w:hAnsi="Cambria" w:cs="Times New Roman"/>
           <w:shd w:val="clear" w:color="auto" w:fill="FFFFFF"/>
         </w:rPr>
-        <w:t xml:space="preserve">&lt;realis </w:t>
-      </w:r>
+      </w:pPr>
       <w:r>
         <w:rPr>
           <w:rFonts w:ascii="Cambria" w:eastAsia="Times New Roman" w:hAnsi="Cambria" w:cs="Times New Roman"/>
           <w:shd w:val="clear" w:color="auto" w:fill="FFFFFF"/>
         </w:rPr>
-        <w:t xml:space="preserve">status&gt; </w:t>
-      </w:r>
+        <w:t>&lt;event-type</w:t>
+      </w:r>
+      <w:proofErr w:type="gramStart"/>
       <w:r>
         <w:rPr>
           <w:rFonts w:ascii="Cambria" w:eastAsia="Times New Roman" w:hAnsi="Cambria" w:cs="Times New Roman"/>
           <w:shd w:val="clear" w:color="auto" w:fill="FFFFFF"/>
         </w:rPr>
-        <w:t xml:space="preserve">:= the REALIS label </w:t>
-      </w:r>
-    </w:p>
-    <w:p>
-      <w:pPr>
-        <w:jc w:val="left"/>
+        <w:t xml:space="preserve">&gt; </w:t>
+      </w:r>
+      <w:r>
         <w:rPr>
           <w:rFonts w:ascii="Cambria" w:eastAsia="Times New Roman" w:hAnsi="Cambria" w:cs="Times New Roman"/>
           <w:shd w:val="clear" w:color="auto" w:fill="FFFFFF"/>
         </w:rPr>
-      </w:pPr>
+        <w:t>:</w:t>
+      </w:r>
+      <w:proofErr w:type="gramEnd"/>
       <w:r>
         <w:rPr>
           <w:rFonts w:ascii="Cambria" w:eastAsia="Times New Roman" w:hAnsi="Cambria" w:cs="Times New Roman"/>
           <w:shd w:val="clear" w:color="auto" w:fill="FFFFFF"/>
         </w:rPr>
-        <w:t>&lt;score</w:t>
-      </w:r>
-      <w:r>
+        <w:t xml:space="preserve">= the ACE hierarchy type </w:t>
+      </w:r>
+    </w:p>
+    <w:p>
+      <w:pPr>
+        <w:jc w:val="left"/>
         <w:rPr>
           <w:rFonts w:ascii="Cambria" w:eastAsia="Times New Roman" w:hAnsi="Cambria" w:cs="Times New Roman"/>
           <w:shd w:val="clear" w:color="auto" w:fill="FFFFFF"/>
         </w:rPr>
-        <w:t>1</w:t>
-      </w:r>
+      </w:pPr>
       <w:r>
         <w:rPr>
           <w:rFonts w:ascii="Cambria" w:eastAsia="Times New Roman" w:hAnsi="Cambria" w:cs="Times New Roman"/>
           <w:shd w:val="clear" w:color="auto" w:fill="FFFFFF"/>
         </w:rPr>
-        <w:t xml:space="preserve">&gt; </w:t>
-      </w:r>
+        <w:t>&lt;</w:t>
+      </w:r>
+      <w:proofErr w:type="spellStart"/>
+      <w:proofErr w:type="gramStart"/>
       <w:r>
         <w:rPr>
           <w:rFonts w:ascii="Cambria" w:eastAsia="Times New Roman" w:hAnsi="Cambria" w:cs="Times New Roman"/>
           <w:shd w:val="clear" w:color="auto" w:fill="FFFFFF"/>
         </w:rPr>
-        <w:t xml:space="preserve">:= any score (confidence, etc.) the system wants to assign (ignored) </w:t>
-      </w:r>
-    </w:p>
-    <w:p>
-      <w:pPr>
-        <w:jc w:val="left"/>
+        <w:t>realis</w:t>
+      </w:r>
+      <w:proofErr w:type="spellEnd"/>
+      <w:proofErr w:type="gramEnd"/>
+      <w:r>
         <w:rPr>
           <w:rFonts w:ascii="Cambria" w:eastAsia="Times New Roman" w:hAnsi="Cambria" w:cs="Times New Roman"/>
           <w:shd w:val="clear" w:color="auto" w:fill="FFFFFF"/>
         </w:rPr>
-      </w:pPr>
+        <w:t xml:space="preserve"> </w:t>
+      </w:r>
       <w:r>
         <w:rPr>
           <w:rFonts w:ascii="Cambria" w:eastAsia="Times New Roman" w:hAnsi="Cambria" w:cs="Times New Roman"/>
           <w:shd w:val="clear" w:color="auto" w:fill="FFFFFF"/>
         </w:rPr>
-        <w:t xml:space="preserve">&lt;score2&gt; := score assigned in the evaluation </w:t>
-      </w:r>
-    </w:p>
-    <w:p>
-      <w:pPr>
-        <w:jc w:val="left"/>
+        <w:t xml:space="preserve">status&gt; </w:t>
+      </w:r>
+      <w:r>
         <w:rPr>
           <w:rFonts w:ascii="Cambria" w:eastAsia="Times New Roman" w:hAnsi="Cambria" w:cs="Times New Roman"/>
           <w:shd w:val="clear" w:color="auto" w:fill="FFFFFF"/>
         </w:rPr>
-      </w:pPr>
-      <w:r>
+        <w:t xml:space="preserve">:= the REALIS label </w:t>
+      </w:r>
+    </w:p>
+    <w:p>
+      <w:pPr>
+        <w:jc w:val="left"/>
         <w:rPr>
           <w:rFonts w:ascii="Cambria" w:eastAsia="Times New Roman" w:hAnsi="Cambria" w:cs="Times New Roman"/>
           <w:shd w:val="clear" w:color="auto" w:fill="FFFFFF"/>
         </w:rPr>
-        <w:t xml:space="preserve">&lt;score3&gt; := additional possible score assigned by human </w:t>
-      </w:r>
-    </w:p>
-    <w:p>
-      <w:pPr>
-        <w:jc w:val="left"/>
+      </w:pPr>
+      <w:r>
         <w:rPr>
           <w:rFonts w:ascii="Cambria" w:eastAsia="Times New Roman" w:hAnsi="Cambria" w:cs="Times New Roman"/>
           <w:shd w:val="clear" w:color="auto" w:fill="FFFFFF"/>
         </w:rPr>
-      </w:pPr>
+        <w:t>&lt;score</w:t>
+      </w:r>
       <w:r>
         <w:rPr>
           <w:rFonts w:ascii="Cambria" w:eastAsia="Times New Roman" w:hAnsi="Cambria" w:cs="Times New Roman"/>
           <w:shd w:val="clear" w:color="auto" w:fill="FFFFFF"/>
         </w:rPr>
-        <w:t>&lt;TAB&gt; := tab character</w:t>
+        <w:t>1</w:t>
+      </w:r>
+      <w:proofErr w:type="gramStart"/>
+      <w:r>
+        <w:rPr>
+          <w:rFonts w:ascii="Cambria" w:eastAsia="Times New Roman" w:hAnsi="Cambria" w:cs="Times New Roman"/>
+          <w:shd w:val="clear" w:color="auto" w:fill="FFFFFF"/>
+        </w:rPr>
+        <w:t xml:space="preserve">&gt; </w:t>
+      </w:r>
+      <w:r>
+        <w:rPr>
+          <w:rFonts w:ascii="Cambria" w:eastAsia="Times New Roman" w:hAnsi="Cambria" w:cs="Times New Roman"/>
+          <w:shd w:val="clear" w:color="auto" w:fill="FFFFFF"/>
+        </w:rPr>
+        <w:t>:</w:t>
+      </w:r>
+      <w:proofErr w:type="gramEnd"/>
+      <w:r>
+        <w:rPr>
+          <w:rFonts w:ascii="Cambria" w:eastAsia="Times New Roman" w:hAnsi="Cambria" w:cs="Times New Roman"/>
+          <w:shd w:val="clear" w:color="auto" w:fill="FFFFFF"/>
+        </w:rPr>
+        <w:t xml:space="preserve">= any score (confidence, etc.) the system wants to assign (ignored) </w:t>
+      </w:r>
+    </w:p>
+    <w:p>
+      <w:pPr>
+        <w:jc w:val="left"/>
+        <w:rPr>
+          <w:rFonts w:ascii="Cambria" w:eastAsia="Times New Roman" w:hAnsi="Cambria" w:cs="Times New Roman"/>
+          <w:shd w:val="clear" w:color="auto" w:fill="FFFFFF"/>
+        </w:rPr>
+      </w:pPr>
+      <w:r>
+        <w:rPr>
+          <w:rFonts w:ascii="Cambria" w:eastAsia="Times New Roman" w:hAnsi="Cambria" w:cs="Times New Roman"/>
+          <w:shd w:val="clear" w:color="auto" w:fill="FFFFFF"/>
+        </w:rPr>
+        <w:t>&lt;score2</w:t>
+      </w:r>
+      <w:proofErr w:type="gramStart"/>
+      <w:r>
+        <w:rPr>
+          <w:rFonts w:ascii="Cambria" w:eastAsia="Times New Roman" w:hAnsi="Cambria" w:cs="Times New Roman"/>
+          <w:shd w:val="clear" w:color="auto" w:fill="FFFFFF"/>
+        </w:rPr>
+        <w:t>&gt; :</w:t>
+      </w:r>
+      <w:proofErr w:type="gramEnd"/>
+      <w:r>
+        <w:rPr>
+          <w:rFonts w:ascii="Cambria" w:eastAsia="Times New Roman" w:hAnsi="Cambria" w:cs="Times New Roman"/>
+          <w:shd w:val="clear" w:color="auto" w:fill="FFFFFF"/>
+        </w:rPr>
+        <w:t xml:space="preserve">= score assigned in the evaluation </w:t>
+      </w:r>
+    </w:p>
+    <w:p>
+      <w:pPr>
+        <w:jc w:val="left"/>
+        <w:rPr>
+          <w:rFonts w:ascii="Cambria" w:eastAsia="Times New Roman" w:hAnsi="Cambria" w:cs="Times New Roman"/>
+          <w:shd w:val="clear" w:color="auto" w:fill="FFFFFF"/>
+        </w:rPr>
+      </w:pPr>
+      <w:r>
+        <w:rPr>
+          <w:rFonts w:ascii="Cambria" w:eastAsia="Times New Roman" w:hAnsi="Cambria" w:cs="Times New Roman"/>
+          <w:shd w:val="clear" w:color="auto" w:fill="FFFFFF"/>
+        </w:rPr>
+        <w:t>&lt;score3</w:t>
+      </w:r>
+      <w:proofErr w:type="gramStart"/>
+      <w:r>
+        <w:rPr>
+          <w:rFonts w:ascii="Cambria" w:eastAsia="Times New Roman" w:hAnsi="Cambria" w:cs="Times New Roman"/>
+          <w:shd w:val="clear" w:color="auto" w:fill="FFFFFF"/>
+        </w:rPr>
+        <w:t>&gt; :</w:t>
+      </w:r>
+      <w:proofErr w:type="gramEnd"/>
+      <w:r>
+        <w:rPr>
+          <w:rFonts w:ascii="Cambria" w:eastAsia="Times New Roman" w:hAnsi="Cambria" w:cs="Times New Roman"/>
+          <w:shd w:val="clear" w:color="auto" w:fill="FFFFFF"/>
+        </w:rPr>
+        <w:t xml:space="preserve">= additional possible score assigned by human </w:t>
+      </w:r>
+    </w:p>
+    <w:p>
+      <w:pPr>
+        <w:jc w:val="left"/>
+        <w:rPr>
+          <w:rFonts w:ascii="Cambria" w:eastAsia="Times New Roman" w:hAnsi="Cambria" w:cs="Times New Roman"/>
+          <w:shd w:val="clear" w:color="auto" w:fill="FFFFFF"/>
+        </w:rPr>
+      </w:pPr>
+      <w:r>
+        <w:rPr>
+          <w:rFonts w:ascii="Cambria" w:eastAsia="Times New Roman" w:hAnsi="Cambria" w:cs="Times New Roman"/>
+          <w:shd w:val="clear" w:color="auto" w:fill="FFFFFF"/>
+        </w:rPr>
+        <w:t>&lt;TAB</w:t>
+      </w:r>
+      <w:proofErr w:type="gramStart"/>
+      <w:r>
+        <w:rPr>
+          <w:rFonts w:ascii="Cambria" w:eastAsia="Times New Roman" w:hAnsi="Cambria" w:cs="Times New Roman"/>
+          <w:shd w:val="clear" w:color="auto" w:fill="FFFFFF"/>
+        </w:rPr>
+        <w:t>&gt; :</w:t>
+      </w:r>
+      <w:proofErr w:type="gramEnd"/>
+      <w:r>
+        <w:rPr>
+          <w:rFonts w:ascii="Cambria" w:eastAsia="Times New Roman" w:hAnsi="Cambria" w:cs="Times New Roman"/>
+          <w:shd w:val="clear" w:color="auto" w:fill="FFFFFF"/>
+        </w:rPr>
+        <w:t>= tab character</w:t>
       </w:r>
     </w:p>
     <w:p>
@@ -1264,7 +1580,23 @@
           <w:rFonts w:ascii="Cambria" w:eastAsia="Times New Roman" w:hAnsi="Cambria" w:cs="Times New Roman"/>
           <w:shd w:val="clear" w:color="auto" w:fill="FFFFFF"/>
         </w:rPr>
-        <w:t xml:space="preserve"> 0f03cc5a508d630c6c8c8c61396e31a9        E6      t96     talking Contact_Meet    Other   1</w:t>
+        <w:t xml:space="preserve"> 0f03cc5a508d630c6c8c8c61396e31a9        E6      t96     talking </w:t>
+      </w:r>
+      <w:proofErr w:type="spellStart"/>
+      <w:r>
+        <w:rPr>
+          <w:rFonts w:ascii="Cambria" w:eastAsia="Times New Roman" w:hAnsi="Cambria" w:cs="Times New Roman"/>
+          <w:shd w:val="clear" w:color="auto" w:fill="FFFFFF"/>
+        </w:rPr>
+        <w:t>Contact_Meet</w:t>
+      </w:r>
+      <w:proofErr w:type="spellEnd"/>
+      <w:r>
+        <w:rPr>
+          <w:rFonts w:ascii="Cambria" w:eastAsia="Times New Roman" w:hAnsi="Cambria" w:cs="Times New Roman"/>
+          <w:shd w:val="clear" w:color="auto" w:fill="FFFFFF"/>
+        </w:rPr>
+        <w:t xml:space="preserve">    Other   1</w:t>
       </w:r>
     </w:p>
     <w:p>
@@ -1305,8 +1637,13 @@
       <w:r>
         <w:t xml:space="preserve">G, and a system mention with S.  </w:t>
       </w:r>
-      <w:r>
-        <w:t xml:space="preserve">Overlap(G,S) </w:t>
+      <w:proofErr w:type="gramStart"/>
+      <w:r>
+        <w:t>Overlap(</w:t>
+      </w:r>
+      <w:proofErr w:type="gramEnd"/>
+      <w:r>
+        <w:t xml:space="preserve">G,S) </w:t>
       </w:r>
       <w:r>
         <w:t>is a token-based F1</w:t>
@@ -1318,7 +1655,11 @@
         <w:t xml:space="preserve"> S that returns a s</w:t>
       </w:r>
       <w:r>
-        <w:t>core between 0 and 1</w:t>
+        <w:t xml:space="preserve">core </w:t>
+      </w:r>
+      <w:r>
+        <w:lastRenderedPageBreak/>
+        <w:t>between 0 and 1</w:t>
       </w:r>
       <w:r>
         <w:t xml:space="preserve"> (see the OVERLAP subroutine in the Pseudo-code</w:t>
@@ -1381,7 +1722,6 @@
         <w:rPr>
           <w:color w:val="auto"/>
         </w:rPr>
-        <w:lastRenderedPageBreak/>
         <w:t>Create a mapping</w:t>
       </w:r>
     </w:p>
@@ -1452,11 +1792,16 @@
         </w:numPr>
       </w:pPr>
       <w:r>
-        <w:t>For each gold standard mention</w:t>
+        <w:t xml:space="preserve">For each gold standard </w:t>
+      </w:r>
+      <w:proofErr w:type="gramStart"/>
+      <w:r>
+        <w:t>mention</w:t>
       </w:r>
       <w:r>
         <w:t xml:space="preserve"> </w:t>
       </w:r>
+      <w:proofErr w:type="gramEnd"/>
       <m:oMath>
         <m:sSub>
           <m:sSubPr>
@@ -1845,7 +2190,15 @@
         </m:sSub>
       </m:oMath>
       <w:r>
-        <w:t xml:space="preserve"> across the whole document.</w:t>
+        <w:t xml:space="preserve"> across the whole doc</w:t>
+      </w:r>
+      <w:proofErr w:type="spellStart"/>
+      <w:r>
+        <w:t>ument</w:t>
+      </w:r>
+      <w:proofErr w:type="spellEnd"/>
+      <w:r>
+        <w:t>.</w:t>
       </w:r>
     </w:p>
     <w:p>
@@ -1992,12 +2345,34 @@
         <w:rPr>
           <w:color w:val="auto"/>
         </w:rPr>
-        <w:t>Scoring realis status and mention type detection</w:t>
-      </w:r>
-    </w:p>
-    <w:p>
-      <w:r>
-        <w:t>To score realis status and mention type detection, we use the same mapping:</w:t>
+        <w:t xml:space="preserve">Scoring </w:t>
+      </w:r>
+      <w:proofErr w:type="spellStart"/>
+      <w:r>
+        <w:rPr>
+          <w:color w:val="auto"/>
+        </w:rPr>
+        <w:t>realis</w:t>
+      </w:r>
+      <w:proofErr w:type="spellEnd"/>
+      <w:r>
+        <w:rPr>
+          <w:color w:val="auto"/>
+        </w:rPr>
+        <w:t xml:space="preserve"> status and mention type detection</w:t>
+      </w:r>
+    </w:p>
+    <w:p>
+      <w:r>
+        <w:t xml:space="preserve">To score </w:t>
+      </w:r>
+      <w:proofErr w:type="spellStart"/>
+      <w:r>
+        <w:t>realis</w:t>
+      </w:r>
+      <w:proofErr w:type="spellEnd"/>
+      <w:r>
+        <w:t xml:space="preserve"> status and mention type detection, we use the same mapping:</w:t>
       </w:r>
     </w:p>
     <w:p>
@@ -2042,8 +2417,13 @@
       <w:r>
         <w:t>, we cou</w:t>
       </w:r>
-      <w:r>
-        <w:t>nt the number of system mentions</w:t>
+      <w:proofErr w:type="spellStart"/>
+      <w:r>
+        <w:t>nt</w:t>
+      </w:r>
+      <w:proofErr w:type="spellEnd"/>
+      <w:r>
+        <w:t xml:space="preserve"> the number of system mentions</w:t>
       </w:r>
       <w:r>
         <w:t xml:space="preserve"> </w:t>
@@ -2233,6 +2613,7 @@
       <w:r>
         <w:t xml:space="preserve">Initialize with </w:t>
       </w:r>
+      <w:proofErr w:type="spellStart"/>
       <w:r>
         <w:t>r</w:t>
       </w:r>
@@ -2240,13 +2621,25 @@
         <w:t>ealis</w:t>
       </w:r>
       <w:r>
-        <w:t>_score = 0</w:t>
-      </w:r>
-      <w:r>
-        <w:t>; mention</w:t>
-      </w:r>
-      <w:r>
-        <w:t>_score = 0</w:t>
+        <w:t>_score</w:t>
+      </w:r>
+      <w:proofErr w:type="spellEnd"/>
+      <w:r>
+        <w:t xml:space="preserve"> = 0</w:t>
+      </w:r>
+      <w:r>
+        <w:t xml:space="preserve">; </w:t>
+      </w:r>
+      <w:proofErr w:type="spellStart"/>
+      <w:r>
+        <w:t>mention</w:t>
+      </w:r>
+      <w:r>
+        <w:t>_score</w:t>
+      </w:r>
+      <w:proofErr w:type="spellEnd"/>
+      <w:r>
+        <w:t xml:space="preserve"> = 0</w:t>
       </w:r>
     </w:p>
     <w:p>
@@ -2328,8 +2721,13 @@
       <w:r>
         <w:t>realis , realis_score = r</w:t>
       </w:r>
-      <w:r>
-        <w:t>ealis_score + 1/</w:t>
+      <w:proofErr w:type="spellStart"/>
+      <w:r>
+        <w:t>ealis_score</w:t>
+      </w:r>
+      <w:proofErr w:type="spellEnd"/>
+      <w:r>
+        <w:t xml:space="preserve"> + 1/</w:t>
       </w:r>
       <m:oMath>
         <m:sSub>
@@ -2442,14 +2840,27 @@
       <w:r>
         <w:t>mention , m</w:t>
       </w:r>
+      <w:proofErr w:type="spellStart"/>
       <w:r>
         <w:t>en</w:t>
       </w:r>
       <w:r>
-        <w:t>tion_score = m</w:t>
-      </w:r>
-      <w:r>
-        <w:t>ention_score + 1/</w:t>
+        <w:t>tion_score</w:t>
+      </w:r>
+      <w:proofErr w:type="spellEnd"/>
+      <w:r>
+        <w:t xml:space="preserve"> = </w:t>
+      </w:r>
+      <w:proofErr w:type="spellStart"/>
+      <w:r>
+        <w:t>m</w:t>
+      </w:r>
+      <w:r>
+        <w:t>ention_score</w:t>
+      </w:r>
+      <w:proofErr w:type="spellEnd"/>
+      <w:r>
+        <w:t xml:space="preserve"> + 1/</w:t>
       </w:r>
       <m:oMath>
         <m:sSub>
@@ -2491,14 +2902,35 @@
           <w:numId w:val="8"/>
         </w:numPr>
       </w:pPr>
-      <w:r>
-        <w:t>realis_detection_accuracy = r</w:t>
-      </w:r>
-      <w:r>
-        <w:t xml:space="preserve">ealis_score / </w:t>
-      </w:r>
-      <w:r>
-        <w:t xml:space="preserve">#GoldStandardMentions  </w:t>
+      <w:proofErr w:type="spellStart"/>
+      <w:r>
+        <w:t>realis_detection_accuracy</w:t>
+      </w:r>
+      <w:proofErr w:type="spellEnd"/>
+      <w:r>
+        <w:t xml:space="preserve"> = </w:t>
+      </w:r>
+      <w:proofErr w:type="spellStart"/>
+      <w:r>
+        <w:t>r</w:t>
+      </w:r>
+      <w:r>
+        <w:t>ealis_score</w:t>
+      </w:r>
+      <w:proofErr w:type="spellEnd"/>
+      <w:r>
+        <w:t xml:space="preserve"> / </w:t>
+      </w:r>
+      <w:r>
+        <w:t>#</w:t>
+      </w:r>
+      <w:proofErr w:type="spellStart"/>
+      <w:r>
+        <w:t>GoldStandardMentions</w:t>
+      </w:r>
+      <w:proofErr w:type="spellEnd"/>
+      <w:r>
+        <w:t xml:space="preserve">  </w:t>
       </w:r>
     </w:p>
     <w:p>
@@ -2509,14 +2941,35 @@
           <w:numId w:val="8"/>
         </w:numPr>
       </w:pPr>
-      <w:r>
-        <w:t>type_detection_accuracy = m</w:t>
-      </w:r>
-      <w:r>
-        <w:t xml:space="preserve">ention_score / </w:t>
-      </w:r>
-      <w:r>
-        <w:t xml:space="preserve">#GoldStandardMentions  </w:t>
+      <w:proofErr w:type="spellStart"/>
+      <w:r>
+        <w:t>type_detection_accuracy</w:t>
+      </w:r>
+      <w:proofErr w:type="spellEnd"/>
+      <w:r>
+        <w:t xml:space="preserve"> = </w:t>
+      </w:r>
+      <w:proofErr w:type="spellStart"/>
+      <w:r>
+        <w:t>m</w:t>
+      </w:r>
+      <w:r>
+        <w:t>ention_score</w:t>
+      </w:r>
+      <w:proofErr w:type="spellEnd"/>
+      <w:r>
+        <w:t xml:space="preserve"> / </w:t>
+      </w:r>
+      <w:r>
+        <w:t>#</w:t>
+      </w:r>
+      <w:proofErr w:type="spellStart"/>
+      <w:r>
+        <w:t>GoldStandardMentions</w:t>
+      </w:r>
+      <w:proofErr w:type="spellEnd"/>
+      <w:r>
+        <w:t xml:space="preserve">  </w:t>
       </w:r>
     </w:p>
     <w:p>
@@ -2540,8 +2993,13 @@
         <w:t>, she, we</w:t>
       </w:r>
       <w:r>
-        <w:t>, my, your, her, our</w:t>
-      </w:r>
+        <w:t xml:space="preserve">, my, your, her, </w:t>
+      </w:r>
+      <w:proofErr w:type="gramStart"/>
+      <w:r>
+        <w:t>our</w:t>
+      </w:r>
+      <w:proofErr w:type="gramEnd"/>
       <w:r>
         <w:t>}, relative pronouns {who, what, where, when</w:t>
       </w:r>
@@ -2572,6 +3030,7 @@
     <w:p/>
     <w:p>
       <w:r>
+        <w:lastRenderedPageBreak/>
         <w:t xml:space="preserve">Examples: </w:t>
       </w:r>
     </w:p>
@@ -2604,7 +3063,6 @@
         <w:rPr>
           <w:rFonts w:eastAsia="Times New Roman" w:cs="Times New Roman"/>
         </w:rPr>
-        <w:lastRenderedPageBreak/>
         <w:t>[look] up a chimney</w:t>
       </w:r>
       <w:r>
@@ -2861,19 +3319,29 @@
     </w:p>
     <w:p/>
     <w:p>
+      <w:proofErr w:type="spellStart"/>
       <w:r>
         <w:t>Precision_mac</w:t>
       </w:r>
       <w:r>
-        <w:t>ro = sum of all Precision / #</w:t>
+        <w:t>ro</w:t>
+      </w:r>
+      <w:proofErr w:type="spellEnd"/>
+      <w:r>
+        <w:t xml:space="preserve"> = sum of all Precision / #</w:t>
       </w:r>
       <w:r>
         <w:t>document</w:t>
       </w:r>
     </w:p>
     <w:p>
-      <w:r>
-        <w:t>Recall_macro = sum of all Recall / #</w:t>
+      <w:proofErr w:type="spellStart"/>
+      <w:r>
+        <w:t>Recall_macro</w:t>
+      </w:r>
+      <w:proofErr w:type="spellEnd"/>
+      <w:r>
+        <w:t xml:space="preserve"> = sum of all Recall / #</w:t>
       </w:r>
       <w:r>
         <w:t>document</w:t>
@@ -2881,35 +3349,90 @@
     </w:p>
     <w:p>
       <w:r>
-        <w:t>F1_macro = 2* Precision_macro * Recall_macro / (Precision_macro + Recall_macro)</w:t>
-      </w:r>
-    </w:p>
-    <w:p>
+        <w:t xml:space="preserve">F1_macro = 2* </w:t>
+      </w:r>
+      <w:proofErr w:type="spellStart"/>
+      <w:r>
+        <w:t>Precision_macro</w:t>
+      </w:r>
+      <w:proofErr w:type="spellEnd"/>
+      <w:r>
+        <w:t xml:space="preserve"> * </w:t>
+      </w:r>
+      <w:proofErr w:type="spellStart"/>
+      <w:r>
+        <w:t>Recall_macro</w:t>
+      </w:r>
+      <w:proofErr w:type="spellEnd"/>
+      <w:r>
+        <w:t xml:space="preserve"> / (</w:t>
+      </w:r>
+      <w:proofErr w:type="spellStart"/>
+      <w:r>
+        <w:t>Precision_macro</w:t>
+      </w:r>
+      <w:proofErr w:type="spellEnd"/>
+      <w:r>
+        <w:t xml:space="preserve"> + </w:t>
+      </w:r>
+      <w:proofErr w:type="spellStart"/>
+      <w:r>
+        <w:t>Recall_macro</w:t>
+      </w:r>
+      <w:proofErr w:type="spellEnd"/>
+      <w:r>
+        <w:t>)</w:t>
+      </w:r>
+    </w:p>
+    <w:p>
+      <w:proofErr w:type="spellStart"/>
       <w:r>
         <w:t>Ty</w:t>
       </w:r>
       <w:r>
-        <w:t xml:space="preserve">pe_detection_accuracy_macro = </w:t>
+        <w:t>pe_detection_accuracy_macro</w:t>
+      </w:r>
+      <w:proofErr w:type="spellEnd"/>
+      <w:r>
+        <w:t xml:space="preserve"> = </w:t>
       </w:r>
       <w:r>
         <w:t xml:space="preserve">sum of all </w:t>
       </w:r>
-      <w:r>
-        <w:t>type_detection_accuracy / #</w:t>
+      <w:proofErr w:type="spellStart"/>
+      <w:r>
+        <w:t>type_detection_accuracy</w:t>
+      </w:r>
+      <w:proofErr w:type="spellEnd"/>
+      <w:r>
+        <w:t xml:space="preserve"> / #</w:t>
       </w:r>
       <w:r>
         <w:t>document</w:t>
       </w:r>
     </w:p>
     <w:p>
+      <w:proofErr w:type="spellStart"/>
       <w:r>
         <w:t>Real</w:t>
       </w:r>
       <w:r>
-        <w:t xml:space="preserve">is_detection_accuracy_macro = </w:t>
-      </w:r>
-      <w:r>
-        <w:t>sum of all realis_detection_accuracy / #document</w:t>
+        <w:t>is_detection_accuracy_macro</w:t>
+      </w:r>
+      <w:proofErr w:type="spellEnd"/>
+      <w:r>
+        <w:t xml:space="preserve"> = </w:t>
+      </w:r>
+      <w:r>
+        <w:t xml:space="preserve">sum of all </w:t>
+      </w:r>
+      <w:proofErr w:type="spellStart"/>
+      <w:r>
+        <w:t>realis_detection_accuracy</w:t>
+      </w:r>
+      <w:proofErr w:type="spellEnd"/>
+      <w:r>
+        <w:t xml:space="preserve"> / #document</w:t>
       </w:r>
     </w:p>
     <w:p/>
@@ -2964,14 +3487,27 @@
     </w:p>
     <w:p/>
     <w:p>
-      <w:r>
-        <w:t>Precision_micro = (sum of TP on all doc</w:t>
+      <w:proofErr w:type="spellStart"/>
+      <w:r>
+        <w:t>Precision_micro</w:t>
+      </w:r>
+      <w:proofErr w:type="spellEnd"/>
+      <w:r>
+        <w:t xml:space="preserve"> = (sum of TP on all </w:t>
+      </w:r>
+      <w:proofErr w:type="gramStart"/>
+      <w:r>
+        <w:t>doc</w:t>
       </w:r>
       <w:r>
         <w:t>s</w:t>
       </w:r>
       <w:r>
-        <w:t xml:space="preserve"> )/ (sum of TP on all doc</w:t>
+        <w:t xml:space="preserve"> )</w:t>
+      </w:r>
+      <w:proofErr w:type="gramEnd"/>
+      <w:r>
+        <w:t>/ (sum of TP on all doc</w:t>
       </w:r>
       <w:r>
         <w:t>s</w:t>
@@ -2987,11 +3523,16 @@
       </w:r>
     </w:p>
     <w:p>
+      <w:proofErr w:type="spellStart"/>
       <w:r>
         <w:t>Recall_mic</w:t>
       </w:r>
       <w:r>
-        <w:t>ro = (sum of TP on all doc</w:t>
+        <w:t>ro</w:t>
+      </w:r>
+      <w:proofErr w:type="spellEnd"/>
+      <w:r>
+        <w:t xml:space="preserve"> = (sum of TP on all doc</w:t>
       </w:r>
       <w:r>
         <w:t>s</w:t>
@@ -3009,11 +3550,24 @@
       </w:r>
     </w:p>
     <w:p>
+      <w:proofErr w:type="spellStart"/>
       <w:r>
         <w:t>Type_detection_accuracy_micr</w:t>
       </w:r>
       <w:r>
-        <w:t>o = sum of num_type_correct / (</w:t>
+        <w:t>o</w:t>
+      </w:r>
+      <w:proofErr w:type="spellEnd"/>
+      <w:r>
+        <w:t xml:space="preserve"> = sum of </w:t>
+      </w:r>
+      <w:proofErr w:type="spellStart"/>
+      <w:r>
+        <w:t>num_type_correct</w:t>
+      </w:r>
+      <w:proofErr w:type="spellEnd"/>
+      <w:r>
+        <w:t xml:space="preserve"> / (</w:t>
       </w:r>
       <w:r>
         <w:t>total number of gold standard mention in all doc</w:t>
@@ -3026,11 +3580,24 @@
       </w:r>
     </w:p>
     <w:p>
-      <w:r>
-        <w:t>Realis_detection_accuracy_micro = su</w:t>
-      </w:r>
-      <w:r>
-        <w:t>m of realis_detection_score / (</w:t>
+      <w:proofErr w:type="spellStart"/>
+      <w:r>
+        <w:t>Realis_detection_accuracy_micro</w:t>
+      </w:r>
+      <w:proofErr w:type="spellEnd"/>
+      <w:r>
+        <w:t xml:space="preserve"> = su</w:t>
+      </w:r>
+      <w:r>
+        <w:t xml:space="preserve">m of </w:t>
+      </w:r>
+      <w:proofErr w:type="spellStart"/>
+      <w:r>
+        <w:t>realis_detection_score</w:t>
+      </w:r>
+      <w:proofErr w:type="spellEnd"/>
+      <w:r>
+        <w:t xml:space="preserve"> / (</w:t>
       </w:r>
       <w:r>
         <w:t>total number of gold standard mention in all docs)</w:t>
@@ -3110,8 +3677,13 @@
       <w:r>
         <w:t xml:space="preserve">Initialize </w:t>
       </w:r>
-      <w:r>
-        <w:t xml:space="preserve">mappingScores </w:t>
+      <w:proofErr w:type="spellStart"/>
+      <w:r>
+        <w:t>mappingScores</w:t>
+      </w:r>
+      <w:proofErr w:type="spellEnd"/>
+      <w:r>
+        <w:t xml:space="preserve"> </w:t>
       </w:r>
       <w:r>
         <w:t>as an empty list.</w:t>
@@ -3132,7 +3704,15 @@
         <w:t xml:space="preserve"> C</w:t>
       </w:r>
       <w:r>
-        <w:t xml:space="preserve">ompute overlap scores </w:t>
+        <w:t xml:space="preserve">ompute </w:t>
+      </w:r>
+      <w:proofErr w:type="gramStart"/>
+      <w:r>
+        <w:t>overlap</w:t>
+      </w:r>
+      <w:proofErr w:type="gramEnd"/>
+      <w:r>
+        <w:t xml:space="preserve"> scores </w:t>
       </w:r>
       <w:r>
         <w:t xml:space="preserve">for each pair of Gold/System </w:t>
@@ -3156,11 +3736,45 @@
         <w:t>FOR</w:t>
       </w:r>
       <w:r>
-        <w:t xml:space="preserve"> each system mention S := {S_mid, S_tokens</w:t>
-      </w:r>
-      <w:r>
-        <w:t>, S_realis, S_type</w:t>
-      </w:r>
+        <w:t xml:space="preserve"> each system mention </w:t>
+      </w:r>
+      <w:proofErr w:type="gramStart"/>
+      <w:r>
+        <w:t>S :=</w:t>
+      </w:r>
+      <w:proofErr w:type="gramEnd"/>
+      <w:r>
+        <w:t xml:space="preserve"> {</w:t>
+      </w:r>
+      <w:proofErr w:type="spellStart"/>
+      <w:r>
+        <w:t>S_mid</w:t>
+      </w:r>
+      <w:proofErr w:type="spellEnd"/>
+      <w:r>
+        <w:t xml:space="preserve">, </w:t>
+      </w:r>
+      <w:proofErr w:type="spellStart"/>
+      <w:r>
+        <w:t>S_tokens</w:t>
+      </w:r>
+      <w:proofErr w:type="spellEnd"/>
+      <w:r>
+        <w:t xml:space="preserve">, </w:t>
+      </w:r>
+      <w:proofErr w:type="spellStart"/>
+      <w:r>
+        <w:t>S_realis</w:t>
+      </w:r>
+      <w:proofErr w:type="spellEnd"/>
+      <w:r>
+        <w:t xml:space="preserve">, </w:t>
+      </w:r>
+      <w:proofErr w:type="spellStart"/>
+      <w:r>
+        <w:t>S_type</w:t>
+      </w:r>
+      <w:proofErr w:type="spellEnd"/>
       <w:r>
         <w:t>}</w:t>
       </w:r>
@@ -3170,12 +3784,44 @@
     </w:p>
     <w:p>
       <w:r>
-        <w:t xml:space="preserve">   Let S_mid := mention id of S</w:t>
-      </w:r>
-    </w:p>
-    <w:p>
-      <w:r>
-        <w:t xml:space="preserve">   Let S_tokens := token </w:t>
+        <w:t xml:space="preserve">   Let </w:t>
+      </w:r>
+      <w:proofErr w:type="spellStart"/>
+      <w:r>
+        <w:t>S_</w:t>
+      </w:r>
+      <w:proofErr w:type="gramStart"/>
+      <w:r>
+        <w:t>mid</w:t>
+      </w:r>
+      <w:proofErr w:type="spellEnd"/>
+      <w:r>
+        <w:t xml:space="preserve"> :</w:t>
+      </w:r>
+      <w:proofErr w:type="gramEnd"/>
+      <w:r>
+        <w:t>= mention id of S</w:t>
+      </w:r>
+    </w:p>
+    <w:p>
+      <w:r>
+        <w:t xml:space="preserve">   Let </w:t>
+      </w:r>
+      <w:proofErr w:type="spellStart"/>
+      <w:r>
+        <w:t>S_</w:t>
+      </w:r>
+      <w:proofErr w:type="gramStart"/>
+      <w:r>
+        <w:t>tokens</w:t>
+      </w:r>
+      <w:proofErr w:type="spellEnd"/>
+      <w:r>
+        <w:t xml:space="preserve"> :</w:t>
+      </w:r>
+      <w:proofErr w:type="gramEnd"/>
+      <w:r>
+        <w:t xml:space="preserve">= token </w:t>
       </w:r>
       <w:r>
         <w:t>ID</w:t>
@@ -3191,7 +3837,31 @@
         </w:rPr>
       </w:pPr>
       <w:r>
-        <w:t xml:space="preserve">   Let S_tokens := S_tokens – {token </w:t>
+        <w:t xml:space="preserve">   Let </w:t>
+      </w:r>
+      <w:proofErr w:type="spellStart"/>
+      <w:r>
+        <w:t>S_</w:t>
+      </w:r>
+      <w:proofErr w:type="gramStart"/>
+      <w:r>
+        <w:t>tokens</w:t>
+      </w:r>
+      <w:proofErr w:type="spellEnd"/>
+      <w:r>
+        <w:t xml:space="preserve"> :</w:t>
+      </w:r>
+      <w:proofErr w:type="gramEnd"/>
+      <w:r>
+        <w:t xml:space="preserve">= </w:t>
+      </w:r>
+      <w:proofErr w:type="spellStart"/>
+      <w:r>
+        <w:t>S_tokens</w:t>
+      </w:r>
+      <w:proofErr w:type="spellEnd"/>
+      <w:r>
+        <w:t xml:space="preserve"> – {token </w:t>
       </w:r>
       <w:r>
         <w:t>ID</w:t>
@@ -3211,19 +3881,60 @@
     </w:p>
     <w:p>
       <w:r>
-        <w:t xml:space="preserve">   Let S_realis := </w:t>
-      </w:r>
+        <w:t xml:space="preserve">   Let </w:t>
+      </w:r>
+      <w:proofErr w:type="spellStart"/>
+      <w:r>
+        <w:t>S_</w:t>
+      </w:r>
+      <w:proofErr w:type="gramStart"/>
+      <w:r>
+        <w:t>realis</w:t>
+      </w:r>
+      <w:proofErr w:type="spellEnd"/>
+      <w:r>
+        <w:t xml:space="preserve"> :</w:t>
+      </w:r>
+      <w:proofErr w:type="gramEnd"/>
+      <w:r>
+        <w:t xml:space="preserve">= </w:t>
+      </w:r>
+      <w:proofErr w:type="spellStart"/>
       <w:r>
         <w:rPr>
           <w:rFonts w:ascii="Cambria" w:eastAsia="Times New Roman" w:hAnsi="Cambria" w:cs="Times New Roman"/>
           <w:shd w:val="clear" w:color="auto" w:fill="FFFFFF"/>
         </w:rPr>
-        <w:t>realis status of S</w:t>
-      </w:r>
-    </w:p>
-    <w:p>
-      <w:r>
-        <w:t xml:space="preserve">   Let S_type := mention type of S</w:t>
+        <w:t>realis</w:t>
+      </w:r>
+      <w:proofErr w:type="spellEnd"/>
+      <w:r>
+        <w:rPr>
+          <w:rFonts w:ascii="Cambria" w:eastAsia="Times New Roman" w:hAnsi="Cambria" w:cs="Times New Roman"/>
+          <w:shd w:val="clear" w:color="auto" w:fill="FFFFFF"/>
+        </w:rPr>
+        <w:t xml:space="preserve"> status of S</w:t>
+      </w:r>
+    </w:p>
+    <w:p>
+      <w:r>
+        <w:t xml:space="preserve">   Let </w:t>
+      </w:r>
+      <w:proofErr w:type="spellStart"/>
+      <w:r>
+        <w:t>S_</w:t>
+      </w:r>
+      <w:proofErr w:type="gramStart"/>
+      <w:r>
+        <w:t>type</w:t>
+      </w:r>
+      <w:proofErr w:type="spellEnd"/>
+      <w:r>
+        <w:t xml:space="preserve"> :</w:t>
+      </w:r>
+      <w:proofErr w:type="gramEnd"/>
+      <w:r>
+        <w:t>= mention type of S</w:t>
       </w:r>
     </w:p>
     <w:p/>
@@ -3235,23 +3946,89 @@
         <w:t>FOR</w:t>
       </w:r>
       <w:r>
-        <w:t xml:space="preserve"> each gold mention G:= {G_mid, G_tokens</w:t>
-      </w:r>
-      <w:r>
-        <w:t>, G_realis, G_type</w:t>
-      </w:r>
+        <w:t xml:space="preserve"> each gold mention G</w:t>
+      </w:r>
+      <w:proofErr w:type="gramStart"/>
+      <w:r>
+        <w:t>:=</w:t>
+      </w:r>
+      <w:proofErr w:type="gramEnd"/>
+      <w:r>
+        <w:t xml:space="preserve"> {</w:t>
+      </w:r>
+      <w:proofErr w:type="spellStart"/>
+      <w:r>
+        <w:t>G_mid</w:t>
+      </w:r>
+      <w:proofErr w:type="spellEnd"/>
+      <w:r>
+        <w:t xml:space="preserve">, </w:t>
+      </w:r>
+      <w:proofErr w:type="spellStart"/>
+      <w:r>
+        <w:t>G_tokens</w:t>
+      </w:r>
+      <w:proofErr w:type="spellEnd"/>
+      <w:r>
+        <w:t xml:space="preserve">, </w:t>
+      </w:r>
+      <w:proofErr w:type="spellStart"/>
+      <w:r>
+        <w:t>G_realis</w:t>
+      </w:r>
+      <w:proofErr w:type="spellEnd"/>
+      <w:r>
+        <w:t xml:space="preserve">, </w:t>
+      </w:r>
+      <w:proofErr w:type="spellStart"/>
+      <w:r>
+        <w:t>G_type</w:t>
+      </w:r>
+      <w:proofErr w:type="spellEnd"/>
       <w:r>
         <w:t>}</w:t>
       </w:r>
     </w:p>
     <w:p>
       <w:r>
-        <w:t xml:space="preserve">     Let G_mid := mention id of G</w:t>
-      </w:r>
-    </w:p>
-    <w:p>
-      <w:r>
-        <w:t xml:space="preserve">     Let G_tokens := token </w:t>
+        <w:t xml:space="preserve">     Let </w:t>
+      </w:r>
+      <w:proofErr w:type="spellStart"/>
+      <w:r>
+        <w:t>G_</w:t>
+      </w:r>
+      <w:proofErr w:type="gramStart"/>
+      <w:r>
+        <w:t>mid</w:t>
+      </w:r>
+      <w:proofErr w:type="spellEnd"/>
+      <w:r>
+        <w:t xml:space="preserve"> :</w:t>
+      </w:r>
+      <w:proofErr w:type="gramEnd"/>
+      <w:r>
+        <w:t>= mention id of G</w:t>
+      </w:r>
+    </w:p>
+    <w:p>
+      <w:r>
+        <w:t xml:space="preserve">     Let </w:t>
+      </w:r>
+      <w:proofErr w:type="spellStart"/>
+      <w:r>
+        <w:t>G_</w:t>
+      </w:r>
+      <w:proofErr w:type="gramStart"/>
+      <w:r>
+        <w:t>tokens</w:t>
+      </w:r>
+      <w:proofErr w:type="spellEnd"/>
+      <w:r>
+        <w:t xml:space="preserve"> :</w:t>
+      </w:r>
+      <w:proofErr w:type="gramEnd"/>
+      <w:r>
+        <w:t xml:space="preserve">= token </w:t>
       </w:r>
       <w:r>
         <w:t>ID</w:t>
@@ -3262,7 +4039,31 @@
     </w:p>
     <w:p>
       <w:r>
-        <w:t xml:space="preserve">     Let G_tokens := G_tokens – {token </w:t>
+        <w:t xml:space="preserve">     Let </w:t>
+      </w:r>
+      <w:proofErr w:type="spellStart"/>
+      <w:r>
+        <w:t>G_</w:t>
+      </w:r>
+      <w:proofErr w:type="gramStart"/>
+      <w:r>
+        <w:t>tokens</w:t>
+      </w:r>
+      <w:proofErr w:type="spellEnd"/>
+      <w:r>
+        <w:t xml:space="preserve"> :</w:t>
+      </w:r>
+      <w:proofErr w:type="gramEnd"/>
+      <w:r>
+        <w:t xml:space="preserve">= </w:t>
+      </w:r>
+      <w:proofErr w:type="spellStart"/>
+      <w:r>
+        <w:t>G_tokens</w:t>
+      </w:r>
+      <w:proofErr w:type="spellEnd"/>
+      <w:r>
+        <w:t xml:space="preserve"> – {token </w:t>
       </w:r>
       <w:r>
         <w:t>ID</w:t>
@@ -3273,28 +4074,89 @@
     </w:p>
     <w:p>
       <w:r>
-        <w:t xml:space="preserve">     Let G_realis := realis status of G</w:t>
-      </w:r>
-    </w:p>
-    <w:p>
-      <w:r>
-        <w:t xml:space="preserve">     Let G_type := mention type of G</w:t>
+        <w:t xml:space="preserve">     Let </w:t>
+      </w:r>
+      <w:proofErr w:type="spellStart"/>
+      <w:r>
+        <w:t>G_</w:t>
+      </w:r>
+      <w:proofErr w:type="gramStart"/>
+      <w:r>
+        <w:t>realis</w:t>
+      </w:r>
+      <w:proofErr w:type="spellEnd"/>
+      <w:r>
+        <w:t xml:space="preserve"> :</w:t>
+      </w:r>
+      <w:proofErr w:type="gramEnd"/>
+      <w:r>
+        <w:t xml:space="preserve">= </w:t>
+      </w:r>
+      <w:proofErr w:type="spellStart"/>
+      <w:r>
+        <w:t>realis</w:t>
+      </w:r>
+      <w:proofErr w:type="spellEnd"/>
+      <w:r>
+        <w:t xml:space="preserve"> status of G</w:t>
+      </w:r>
+    </w:p>
+    <w:p>
+      <w:r>
+        <w:t xml:space="preserve">     Let </w:t>
+      </w:r>
+      <w:proofErr w:type="spellStart"/>
+      <w:r>
+        <w:t>G_</w:t>
+      </w:r>
+      <w:proofErr w:type="gramStart"/>
+      <w:r>
+        <w:t>type</w:t>
+      </w:r>
+      <w:proofErr w:type="spellEnd"/>
+      <w:r>
+        <w:t xml:space="preserve"> :</w:t>
+      </w:r>
+      <w:proofErr w:type="gramEnd"/>
+      <w:r>
+        <w:t>= mention type of G</w:t>
       </w:r>
     </w:p>
     <w:p/>
     <w:p>
       <w:r>
-        <w:t xml:space="preserve">     Let o</w:t>
-      </w:r>
-      <w:r>
-        <w:t xml:space="preserve">verlap := </w:t>
+        <w:t xml:space="preserve">     Let </w:t>
+      </w:r>
+      <w:proofErr w:type="gramStart"/>
+      <w:r>
+        <w:t>o</w:t>
+      </w:r>
+      <w:r>
+        <w:t>verlap :=</w:t>
+      </w:r>
+      <w:proofErr w:type="gramEnd"/>
+      <w:r>
+        <w:t xml:space="preserve"> </w:t>
       </w:r>
       <w:r>
         <w:t>OVERLAP</w:t>
       </w:r>
       <w:r>
-        <w:t>(S_tokens, G_tokens</w:t>
-      </w:r>
+        <w:t>(</w:t>
+      </w:r>
+      <w:proofErr w:type="spellStart"/>
+      <w:r>
+        <w:t>S_tokens</w:t>
+      </w:r>
+      <w:proofErr w:type="spellEnd"/>
+      <w:r>
+        <w:t xml:space="preserve">, </w:t>
+      </w:r>
+      <w:proofErr w:type="spellStart"/>
+      <w:r>
+        <w:t>G_tokens</w:t>
+      </w:r>
+      <w:proofErr w:type="spellEnd"/>
       <w:r>
         <w:t>)</w:t>
       </w:r>
@@ -3309,7 +4171,25 @@
     </w:p>
     <w:p>
       <w:r>
-        <w:t xml:space="preserve">          mappingScores := mappingScores + (G, S, overlap)</w:t>
+        <w:t xml:space="preserve">          </w:t>
+      </w:r>
+      <w:proofErr w:type="spellStart"/>
+      <w:proofErr w:type="gramStart"/>
+      <w:r>
+        <w:t>mappingScores</w:t>
+      </w:r>
+      <w:proofErr w:type="spellEnd"/>
+      <w:proofErr w:type="gramEnd"/>
+      <w:r>
+        <w:t xml:space="preserve"> := </w:t>
+      </w:r>
+      <w:proofErr w:type="spellStart"/>
+      <w:r>
+        <w:t>mappingScores</w:t>
+      </w:r>
+      <w:proofErr w:type="spellEnd"/>
+      <w:r>
+        <w:t xml:space="preserve"> + (G, S, overlap)</w:t>
       </w:r>
     </w:p>
     <w:p>
@@ -3342,7 +4222,15 @@
         <w:t>er calculating</w:t>
       </w:r>
       <w:r>
-        <w:t xml:space="preserve"> all pairs, we find the best mapping between System </w:t>
+        <w:t xml:space="preserve"> all pairs, we find the best mapping between </w:t>
+      </w:r>
+      <w:proofErr w:type="gramStart"/>
+      <w:r>
+        <w:t>System</w:t>
+      </w:r>
+      <w:proofErr w:type="gramEnd"/>
+      <w:r>
+        <w:t xml:space="preserve"> </w:t>
       </w:r>
     </w:p>
     <w:p>
@@ -3362,7 +4250,15 @@
     <w:p/>
     <w:p>
       <w:r>
-        <w:t>Sort mappingScores based on overlap</w:t>
+        <w:t xml:space="preserve">Sort </w:t>
+      </w:r>
+      <w:proofErr w:type="spellStart"/>
+      <w:r>
+        <w:t>mappingScores</w:t>
+      </w:r>
+      <w:proofErr w:type="spellEnd"/>
+      <w:r>
+        <w:t xml:space="preserve"> based on overlap</w:t>
       </w:r>
     </w:p>
     <w:p/>
@@ -3392,7 +4288,20 @@
     </w:p>
     <w:p>
       <w:r>
-        <w:t>WHILE mappingScores != {}:</w:t>
+        <w:t xml:space="preserve">WHILE </w:t>
+      </w:r>
+      <w:proofErr w:type="spellStart"/>
+      <w:proofErr w:type="gramStart"/>
+      <w:r>
+        <w:t>mappingScores</w:t>
+      </w:r>
+      <w:proofErr w:type="spellEnd"/>
+      <w:r>
+        <w:t xml:space="preserve"> !</w:t>
+      </w:r>
+      <w:proofErr w:type="gramEnd"/>
+      <w:r>
+        <w:t>= {}:</w:t>
       </w:r>
     </w:p>
     <w:p>
@@ -3400,7 +4309,20 @@
         <w:t xml:space="preserve">   </w:t>
       </w:r>
       <w:r>
-        <w:t>(G, S, overlap) = mappingScores.pop()</w:t>
+        <w:t xml:space="preserve">(G, S, overlap) = </w:t>
+      </w:r>
+      <w:proofErr w:type="spellStart"/>
+      <w:proofErr w:type="gramStart"/>
+      <w:r>
+        <w:t>mappingScores.pop</w:t>
+      </w:r>
+      <w:proofErr w:type="spellEnd"/>
+      <w:r>
+        <w:t>(</w:t>
+      </w:r>
+      <w:proofErr w:type="gramEnd"/>
+      <w:r>
+        <w:t>)</w:t>
       </w:r>
       <w:r>
         <w:t xml:space="preserve"> </w:t>
@@ -3445,7 +4367,15 @@
         <w:ind w:firstLine="720"/>
       </w:pPr>
       <w:r>
-        <w:t xml:space="preserve">THEN Mapping := Mapping + {G,S, overlap} </w:t>
+        <w:t xml:space="preserve">THEN </w:t>
+      </w:r>
+      <w:proofErr w:type="gramStart"/>
+      <w:r>
+        <w:t>Mapping :=</w:t>
+      </w:r>
+      <w:proofErr w:type="gramEnd"/>
+      <w:r>
+        <w:t xml:space="preserve"> Mapping + {G,S, overlap} </w:t>
       </w:r>
     </w:p>
     <w:p>
@@ -3499,7 +4429,15 @@
     <w:p>
       <w:r>
         <w:lastRenderedPageBreak/>
-        <w:t xml:space="preserve">#Append </w:t>
+        <w:t>#</w:t>
+      </w:r>
+      <w:proofErr w:type="gramStart"/>
+      <w:r>
+        <w:t>Append</w:t>
+      </w:r>
+      <w:proofErr w:type="gramEnd"/>
+      <w:r>
+        <w:t xml:space="preserve"> </w:t>
       </w:r>
       <w:r>
         <w:t xml:space="preserve">system </w:t>
@@ -3512,28 +4450,53 @@
       </w:r>
     </w:p>
     <w:p>
-      <w:r>
-        <w:t>FOR each gold mention G:</w:t>
+      <w:proofErr w:type="gramStart"/>
+      <w:r>
+        <w:t>FOR each gold</w:t>
+      </w:r>
+      <w:proofErr w:type="gramEnd"/>
+      <w:r>
+        <w:t xml:space="preserve"> mention G:</w:t>
       </w:r>
     </w:p>
     <w:p>
       <w:r>
         <w:tab/>
-        <w:t>Score := Mapping[G].overlap</w:t>
+      </w:r>
+      <w:proofErr w:type="gramStart"/>
+      <w:r>
+        <w:t>Score :=</w:t>
+      </w:r>
+      <w:proofErr w:type="gramEnd"/>
+      <w:r>
+        <w:t xml:space="preserve"> Mapping[G].overlap</w:t>
       </w:r>
     </w:p>
     <w:p>
       <w:pPr>
         <w:ind w:left="720"/>
       </w:pPr>
-      <w:r>
-        <w:t>append S</w:t>
+      <w:proofErr w:type="gramStart"/>
+      <w:r>
+        <w:t>append</w:t>
+      </w:r>
+      <w:proofErr w:type="gramEnd"/>
+      <w:r>
+        <w:t xml:space="preserve"> S</w:t>
       </w:r>
       <w:r>
         <w:t xml:space="preserve">core to the end of </w:t>
       </w:r>
       <w:r>
-        <w:t xml:space="preserve">the line of G_mid </w:t>
+        <w:t xml:space="preserve">the line of </w:t>
+      </w:r>
+      <w:proofErr w:type="spellStart"/>
+      <w:r>
+        <w:t>G_mid</w:t>
+      </w:r>
+      <w:proofErr w:type="spellEnd"/>
+      <w:r>
+        <w:t xml:space="preserve"> </w:t>
       </w:r>
       <w:r>
         <w:t xml:space="preserve">in </w:t>
@@ -3588,6 +4551,7 @@
       </w:r>
     </w:p>
     <w:p>
+      <w:proofErr w:type="gramStart"/>
       <w:r>
         <w:t xml:space="preserve">TP </w:t>
       </w:r>
@@ -3595,64 +4559,436 @@
         <w:t>:</w:t>
       </w:r>
       <w:r>
+        <w:t>=</w:t>
+      </w:r>
+      <w:proofErr w:type="gramEnd"/>
+      <w:r>
+        <w:t xml:space="preserve"> 0</w:t>
+      </w:r>
+    </w:p>
+    <w:p>
+      <w:r>
+        <w:t xml:space="preserve">FOR EACH </w:t>
+      </w:r>
+      <w:r>
+        <w:t>System Mention S</w:t>
+      </w:r>
+    </w:p>
+    <w:p>
+      <w:r>
+        <w:t xml:space="preserve">  IF S</w:t>
+      </w:r>
+      <w:r>
+        <w:t xml:space="preserve"> </w:t>
+      </w:r>
+      <w:r>
+        <w:t>is contained</w:t>
+      </w:r>
+      <w:r>
+        <w:t xml:space="preserve"> in Mapping</w:t>
+      </w:r>
+    </w:p>
+    <w:p>
+      <w:r>
+        <w:t xml:space="preserve">    </w:t>
+      </w:r>
+      <w:r>
+        <w:t xml:space="preserve">  </w:t>
+      </w:r>
+      <w:proofErr w:type="gramStart"/>
+      <w:r>
+        <w:t>TP :=</w:t>
+      </w:r>
+      <w:proofErr w:type="gramEnd"/>
+      <w:r>
+        <w:t xml:space="preserve"> TP + Mapping[</w:t>
+      </w:r>
+      <w:r>
+        <w:t>S</w:t>
+      </w:r>
+      <w:r>
+        <w:t>].overlap</w:t>
+      </w:r>
+    </w:p>
+    <w:p>
+      <w:r>
+        <w:t xml:space="preserve">  ELSE</w:t>
+      </w:r>
+    </w:p>
+    <w:p>
+      <w:r>
+        <w:t xml:space="preserve">      </w:t>
+      </w:r>
+      <w:proofErr w:type="gramStart"/>
+      <w:r>
+        <w:t>FP :=</w:t>
+      </w:r>
+      <w:proofErr w:type="gramEnd"/>
+      <w:r>
+        <w:t xml:space="preserve"> FP + 1</w:t>
+      </w:r>
+    </w:p>
+    <w:p>
+      <w:r>
+        <w:t xml:space="preserve">  END IF</w:t>
+      </w:r>
+    </w:p>
+    <w:p>
+      <w:r>
+        <w:t>END FOR</w:t>
+      </w:r>
+    </w:p>
+    <w:p/>
+    <w:p>
+      <w:r>
+        <w:t>#</w:t>
+      </w:r>
+      <w:r>
+        <w:t xml:space="preserve">STEP3.2: </w:t>
+      </w:r>
+      <w:r>
+        <w:t>Compute document level</w:t>
+      </w:r>
+      <w:r>
+        <w:t xml:space="preserve"> precision, recall</w:t>
+      </w:r>
+      <w:r>
+        <w:t xml:space="preserve"> for mention detection</w:t>
+      </w:r>
+      <w:r>
+        <w:t>:</w:t>
+      </w:r>
+    </w:p>
+    <w:p>
+      <w:proofErr w:type="gramStart"/>
+      <w:r>
+        <w:t>Precision :=</w:t>
+      </w:r>
+      <w:proofErr w:type="gramEnd"/>
+      <w:r>
+        <w:t xml:space="preserve"> TP / (TP+FP)</w:t>
+      </w:r>
+    </w:p>
+    <w:p>
+      <w:proofErr w:type="gramStart"/>
+      <w:r>
+        <w:t>Recall :=</w:t>
+      </w:r>
+      <w:proofErr w:type="gramEnd"/>
+      <w:r>
+        <w:t xml:space="preserve"> TP / #</w:t>
+      </w:r>
+      <w:proofErr w:type="spellStart"/>
+      <w:r>
+        <w:t>GoldStandardMentions</w:t>
+      </w:r>
+      <w:proofErr w:type="spellEnd"/>
+    </w:p>
+    <w:p>
+      <w:r>
+        <w:t>F</w:t>
+      </w:r>
+      <w:r>
+        <w:t>1_</w:t>
+      </w:r>
+      <w:proofErr w:type="gramStart"/>
+      <w:r>
+        <w:t>Score</w:t>
+      </w:r>
+      <w:r>
+        <w:t xml:space="preserve"> :</w:t>
+      </w:r>
+      <w:proofErr w:type="gramEnd"/>
+      <w:r>
+        <w:t>= 2*Precision*Recall/(</w:t>
+      </w:r>
+      <w:proofErr w:type="spellStart"/>
+      <w:r>
+        <w:t>Precision+Recall</w:t>
+      </w:r>
+      <w:proofErr w:type="spellEnd"/>
+      <w:r>
+        <w:t>)</w:t>
+      </w:r>
+    </w:p>
+    <w:p/>
+    <w:p>
+      <w:r>
+        <w:t xml:space="preserve">#STEP3.3: Compute mention and </w:t>
+      </w:r>
+      <w:proofErr w:type="spellStart"/>
+      <w:r>
+        <w:t>realis</w:t>
+      </w:r>
+      <w:proofErr w:type="spellEnd"/>
+      <w:r>
+        <w:t xml:space="preserve"> type detection score:</w:t>
+      </w:r>
+    </w:p>
+    <w:p>
+      <w:proofErr w:type="spellStart"/>
+      <w:r>
+        <w:t>type_correct_</w:t>
+      </w:r>
+      <w:proofErr w:type="gramStart"/>
+      <w:r>
+        <w:t>score</w:t>
+      </w:r>
+      <w:proofErr w:type="spellEnd"/>
+      <w:r>
+        <w:t xml:space="preserve"> </w:t>
+      </w:r>
+      <w:r>
+        <w:t>:</w:t>
+      </w:r>
+      <w:proofErr w:type="gramEnd"/>
+      <w:r>
         <w:t>= 0</w:t>
       </w:r>
     </w:p>
     <w:p>
-      <w:r>
-        <w:t xml:space="preserve">FOR EACH </w:t>
-      </w:r>
-      <w:r>
-        <w:t>System Mention S</w:t>
-      </w:r>
-    </w:p>
-    <w:p>
-      <w:r>
-        <w:t xml:space="preserve">  IF S</w:t>
+      <w:proofErr w:type="spellStart"/>
+      <w:r>
+        <w:t>realis_correct</w:t>
+      </w:r>
+      <w:r>
+        <w:t>_</w:t>
+      </w:r>
+      <w:proofErr w:type="gramStart"/>
+      <w:r>
+        <w:t>score</w:t>
+      </w:r>
+      <w:proofErr w:type="spellEnd"/>
+      <w:r>
+        <w:t xml:space="preserve"> :</w:t>
+      </w:r>
+      <w:proofErr w:type="gramEnd"/>
+      <w:r>
+        <w:t>= 0</w:t>
+      </w:r>
+    </w:p>
+    <w:p>
+      <w:r>
+        <w:t>FOR EACH LINE (G</w:t>
+      </w:r>
+      <w:proofErr w:type="gramStart"/>
+      <w:r>
+        <w:t>,</w:t>
+      </w:r>
+      <w:r>
+        <w:t>{</w:t>
+      </w:r>
+      <w:proofErr w:type="gramEnd"/>
+      <w:r>
+        <w:t>S</w:t>
+      </w:r>
+      <w:r>
+        <w:t>}</w:t>
+      </w:r>
+      <w:r>
+        <w:t>, overlap) in Mapping</w:t>
+      </w:r>
+    </w:p>
+    <w:p>
+      <w:r>
+        <w:t xml:space="preserve">        </w:t>
+      </w:r>
+      <w:proofErr w:type="spellStart"/>
+      <w:r>
+        <w:t>Mapping_num</w:t>
+      </w:r>
+      <w:proofErr w:type="spellEnd"/>
+      <w:r>
+        <w:t>:= |{S}|</w:t>
+      </w:r>
+    </w:p>
+    <w:p>
+      <w:r>
+        <w:t xml:space="preserve">        </w:t>
+      </w:r>
+      <w:proofErr w:type="spellStart"/>
+      <w:r>
+        <w:t>Single_</w:t>
+      </w:r>
+      <w:proofErr w:type="gramStart"/>
+      <w:r>
+        <w:t>score</w:t>
+      </w:r>
+      <w:proofErr w:type="spellEnd"/>
+      <w:r>
+        <w:t xml:space="preserve"> :</w:t>
+      </w:r>
+      <w:proofErr w:type="gramEnd"/>
+      <w:r>
+        <w:t xml:space="preserve">= 1/ </w:t>
+      </w:r>
+      <w:proofErr w:type="spellStart"/>
+      <w:r>
+        <w:t>Mapping_num</w:t>
+      </w:r>
+      <w:proofErr w:type="spellEnd"/>
+    </w:p>
+    <w:p>
+      <w:r>
+        <w:t xml:space="preserve">        FOR EACH LINE S in {S}</w:t>
+      </w:r>
+    </w:p>
+    <w:p>
+      <w:r>
+        <w:t xml:space="preserve">        </w:t>
+      </w:r>
+      <w:r>
+        <w:t xml:space="preserve">    </w:t>
+      </w:r>
+      <w:r>
+        <w:t xml:space="preserve">IF </w:t>
+      </w:r>
+      <w:proofErr w:type="spellStart"/>
+      <w:r>
+        <w:t>G_type</w:t>
+      </w:r>
+      <w:proofErr w:type="spellEnd"/>
+      <w:r>
+        <w:t xml:space="preserve"> == </w:t>
+      </w:r>
+      <w:proofErr w:type="spellStart"/>
+      <w:r>
+        <w:t>S_type</w:t>
+      </w:r>
+      <w:proofErr w:type="spellEnd"/>
+    </w:p>
+    <w:p>
+      <w:r>
+        <w:t xml:space="preserve">            </w:t>
+      </w:r>
+      <w:r>
+        <w:t xml:space="preserve">   </w:t>
       </w:r>
       <w:r>
         <w:t xml:space="preserve"> </w:t>
       </w:r>
-      <w:r>
-        <w:t>is contained</w:t>
-      </w:r>
-      <w:r>
-        <w:t xml:space="preserve"> in Mapping</w:t>
-      </w:r>
-    </w:p>
-    <w:p>
+      <w:proofErr w:type="spellStart"/>
+      <w:r>
+        <w:t>type_correct_</w:t>
+      </w:r>
+      <w:proofErr w:type="gramStart"/>
+      <w:r>
+        <w:t>score</w:t>
+      </w:r>
+      <w:proofErr w:type="spellEnd"/>
+      <w:r>
+        <w:t xml:space="preserve"> :</w:t>
+      </w:r>
+      <w:proofErr w:type="gramEnd"/>
+      <w:r>
+        <w:t xml:space="preserve">= </w:t>
+      </w:r>
+      <w:proofErr w:type="spellStart"/>
+      <w:r>
+        <w:t>type_correct_score</w:t>
+      </w:r>
+      <w:proofErr w:type="spellEnd"/>
+      <w:r>
+        <w:t xml:space="preserve"> +</w:t>
+      </w:r>
+      <w:r>
+        <w:t xml:space="preserve"> </w:t>
+      </w:r>
+      <w:proofErr w:type="spellStart"/>
+      <w:r>
+        <w:t>Single_score</w:t>
+      </w:r>
+      <w:proofErr w:type="spellEnd"/>
+    </w:p>
+    <w:p>
+      <w:r>
+        <w:t xml:space="preserve">        </w:t>
+      </w:r>
       <w:r>
         <w:t xml:space="preserve">    </w:t>
       </w:r>
       <w:r>
-        <w:t xml:space="preserve">  </w:t>
-      </w:r>
-      <w:r>
-        <w:t>TP := TP + Mapping[</w:t>
-      </w:r>
-      <w:r>
-        <w:t>S</w:t>
-      </w:r>
-      <w:r>
-        <w:t>].overlap</w:t>
-      </w:r>
-    </w:p>
-    <w:p>
-      <w:r>
-        <w:t xml:space="preserve">  ELSE</w:t>
-      </w:r>
-    </w:p>
-    <w:p>
-      <w:r>
-        <w:t xml:space="preserve">      </w:t>
-      </w:r>
-      <w:r>
-        <w:t>FP := FP + 1</w:t>
-      </w:r>
-    </w:p>
-    <w:p>
-      <w:r>
-        <w:t xml:space="preserve">  END IF</w:t>
+        <w:t>END IF</w:t>
+      </w:r>
+    </w:p>
+    <w:p>
+      <w:r>
+        <w:t xml:space="preserve">        </w:t>
+      </w:r>
+      <w:r>
+        <w:t xml:space="preserve">    </w:t>
+      </w:r>
+      <w:r>
+        <w:t xml:space="preserve">IF </w:t>
+      </w:r>
+      <w:proofErr w:type="spellStart"/>
+      <w:r>
+        <w:t>G_realis</w:t>
+      </w:r>
+      <w:proofErr w:type="spellEnd"/>
+      <w:r>
+        <w:t xml:space="preserve"> == </w:t>
+      </w:r>
+      <w:proofErr w:type="spellStart"/>
+      <w:r>
+        <w:t>S_realis</w:t>
+      </w:r>
+      <w:proofErr w:type="spellEnd"/>
+    </w:p>
+    <w:p>
+      <w:r>
+        <w:t xml:space="preserve">            </w:t>
+      </w:r>
+      <w:r>
+        <w:t xml:space="preserve">    </w:t>
+      </w:r>
+      <w:proofErr w:type="spellStart"/>
+      <w:r>
+        <w:t>realis_correct_</w:t>
+      </w:r>
+      <w:proofErr w:type="gramStart"/>
+      <w:r>
+        <w:t>score</w:t>
+      </w:r>
+      <w:proofErr w:type="spellEnd"/>
+      <w:r>
+        <w:t xml:space="preserve"> :</w:t>
+      </w:r>
+      <w:proofErr w:type="gramEnd"/>
+      <w:r>
+        <w:t xml:space="preserve">= </w:t>
+      </w:r>
+      <w:proofErr w:type="spellStart"/>
+      <w:r>
+        <w:t>realis_correct_score</w:t>
+      </w:r>
+      <w:proofErr w:type="spellEnd"/>
+      <w:r>
+        <w:t xml:space="preserve"> +</w:t>
+      </w:r>
+      <w:r>
+        <w:t xml:space="preserve"> </w:t>
+      </w:r>
+      <w:proofErr w:type="spellStart"/>
+      <w:r>
+        <w:t>Single_score</w:t>
+      </w:r>
+      <w:proofErr w:type="spellEnd"/>
+    </w:p>
+    <w:p>
+      <w:r>
+        <w:t xml:space="preserve">        </w:t>
+      </w:r>
+      <w:r>
+        <w:t xml:space="preserve">    </w:t>
+      </w:r>
+      <w:r>
+        <w:t>END IF</w:t>
+      </w:r>
+    </w:p>
+    <w:p>
+      <w:r>
+        <w:t xml:space="preserve">        END FOR</w:t>
       </w:r>
     </w:p>
     <w:p>
@@ -3662,311 +4998,162 @@
     </w:p>
     <w:p/>
     <w:p>
-      <w:r>
-        <w:t>#</w:t>
-      </w:r>
-      <w:r>
-        <w:t xml:space="preserve">STEP3.2: </w:t>
-      </w:r>
-      <w:r>
-        <w:t>Compute document level</w:t>
-      </w:r>
-      <w:r>
-        <w:t xml:space="preserve"> precision, recall</w:t>
-      </w:r>
-      <w:r>
-        <w:t xml:space="preserve"> for mention detection</w:t>
-      </w:r>
-      <w:r>
-        <w:t>:</w:t>
-      </w:r>
-    </w:p>
-    <w:p>
-      <w:r>
-        <w:t>Precision := TP / (TP+FP)</w:t>
-      </w:r>
-    </w:p>
-    <w:p>
-      <w:r>
-        <w:t>Recall := TP / #GoldStandardMentions</w:t>
-      </w:r>
-    </w:p>
-    <w:p>
-      <w:r>
-        <w:t>F</w:t>
-      </w:r>
-      <w:r>
-        <w:t>1_Score</w:t>
-      </w:r>
-      <w:r>
-        <w:t xml:space="preserve"> := 2*Precision*Recall/(Precision+Recall)</w:t>
-      </w:r>
+      <w:proofErr w:type="spellStart"/>
+      <w:r>
+        <w:t>T</w:t>
+      </w:r>
+      <w:r>
+        <w:t>ype_detection_</w:t>
+      </w:r>
+      <w:proofErr w:type="gramStart"/>
+      <w:r>
+        <w:t>accuracy</w:t>
+      </w:r>
+      <w:proofErr w:type="spellEnd"/>
+      <w:r>
+        <w:t xml:space="preserve"> :</w:t>
+      </w:r>
+      <w:proofErr w:type="gramEnd"/>
+      <w:r>
+        <w:t xml:space="preserve">= </w:t>
+      </w:r>
+      <w:proofErr w:type="spellStart"/>
+      <w:r>
+        <w:t>type_correct_score</w:t>
+      </w:r>
+      <w:proofErr w:type="spellEnd"/>
+      <w:r>
+        <w:t xml:space="preserve"> </w:t>
+      </w:r>
+      <w:r>
+        <w:t>/ #</w:t>
+      </w:r>
+      <w:proofErr w:type="spellStart"/>
+      <w:r>
+        <w:t>GoldStandardMentions</w:t>
+      </w:r>
+      <w:proofErr w:type="spellEnd"/>
+    </w:p>
+    <w:p>
+      <w:proofErr w:type="spellStart"/>
+      <w:r>
+        <w:t>R</w:t>
+      </w:r>
+      <w:r>
+        <w:t>ealis_detection_</w:t>
+      </w:r>
+      <w:r>
+        <w:t>accuracy</w:t>
+      </w:r>
+      <w:proofErr w:type="spellEnd"/>
+      <w:r>
+        <w:t xml:space="preserve">:= </w:t>
+      </w:r>
+      <w:proofErr w:type="spellStart"/>
+      <w:r>
+        <w:t>realis_correct_</w:t>
+      </w:r>
+      <w:proofErr w:type="gramStart"/>
+      <w:r>
+        <w:t>score</w:t>
+      </w:r>
+      <w:proofErr w:type="spellEnd"/>
+      <w:r>
+        <w:t xml:space="preserve">  /</w:t>
+      </w:r>
+      <w:proofErr w:type="gramEnd"/>
+      <w:r>
+        <w:t xml:space="preserve"> #</w:t>
+      </w:r>
+      <w:proofErr w:type="spellStart"/>
+      <w:r>
+        <w:t>GoldStandardMentions</w:t>
+      </w:r>
+      <w:proofErr w:type="spellEnd"/>
     </w:p>
     <w:p/>
     <w:p>
       <w:r>
-        <w:t>#STEP3.3: Compute mention and realis type detection score:</w:t>
-      </w:r>
-    </w:p>
-    <w:p>
-      <w:r>
-        <w:t xml:space="preserve">type_correct_score </w:t>
-      </w:r>
-      <w:r>
-        <w:t>:= 0</w:t>
-      </w:r>
-    </w:p>
-    <w:p>
-      <w:r>
-        <w:t>realis_correct</w:t>
-      </w:r>
-      <w:r>
-        <w:t>_score</w:t>
-      </w:r>
-      <w:r>
-        <w:t xml:space="preserve"> := 0</w:t>
-      </w:r>
-    </w:p>
-    <w:p>
-      <w:r>
-        <w:t>FOR EACH LINE (G,</w:t>
-      </w:r>
-      <w:r>
-        <w:t>{</w:t>
-      </w:r>
-      <w:r>
-        <w:t>S</w:t>
-      </w:r>
-      <w:r>
-        <w:t>}</w:t>
-      </w:r>
-      <w:r>
-        <w:t>, overlap) in Mapping</w:t>
-      </w:r>
-    </w:p>
-    <w:p>
-      <w:r>
-        <w:t xml:space="preserve">        Mapping_num:= |{S}|</w:t>
-      </w:r>
-    </w:p>
-    <w:p>
-      <w:r>
-        <w:t xml:space="preserve">        </w:t>
-      </w:r>
-      <w:r>
-        <w:t>Single_score := 1/ Mapping_num</w:t>
-      </w:r>
-    </w:p>
-    <w:p>
-      <w:r>
-        <w:t xml:space="preserve">        FOR EACH LINE S in {S}</w:t>
-      </w:r>
-    </w:p>
-    <w:p>
-      <w:r>
-        <w:t xml:space="preserve">        </w:t>
-      </w:r>
-      <w:r>
-        <w:t xml:space="preserve">    </w:t>
-      </w:r>
-      <w:r>
-        <w:t>IF G_type == S_type</w:t>
-      </w:r>
-    </w:p>
-    <w:p>
-      <w:r>
-        <w:t xml:space="preserve">            </w:t>
-      </w:r>
-      <w:r>
-        <w:t xml:space="preserve">   </w:t>
-      </w:r>
-      <w:r>
-        <w:t xml:space="preserve"> type_correct_score</w:t>
-      </w:r>
-      <w:r>
-        <w:t xml:space="preserve"> := </w:t>
-      </w:r>
+        <w:t xml:space="preserve"># </w:t>
+      </w:r>
+      <w:r>
+        <w:t xml:space="preserve">Return and report the following </w:t>
+      </w:r>
+      <w:r>
+        <w:t>measures</w:t>
+      </w:r>
+      <w:r>
+        <w:t xml:space="preserve"> for this document:</w:t>
+      </w:r>
+    </w:p>
+    <w:p>
+      <w:r>
+        <w:t>Measures</w:t>
+      </w:r>
+      <w:r>
+        <w:t xml:space="preserve"> for this doc</w:t>
+      </w:r>
+      <w:r>
+        <w:t xml:space="preserve"> </w:t>
+      </w:r>
+      <w:r>
+        <w:t>= {</w:t>
+      </w:r>
+      <w:r>
+        <w:t xml:space="preserve">TP, FP, </w:t>
+      </w:r>
+      <w:proofErr w:type="spellStart"/>
       <w:r>
         <w:t>type_correct_score</w:t>
       </w:r>
-      <w:r>
-        <w:t xml:space="preserve"> +</w:t>
-      </w:r>
+      <w:proofErr w:type="spellEnd"/>
+      <w:r>
+        <w:t xml:space="preserve">, </w:t>
+      </w:r>
+      <w:proofErr w:type="spellStart"/>
+      <w:r>
+        <w:t>realis_correct_</w:t>
+      </w:r>
+      <w:proofErr w:type="gramStart"/>
+      <w:r>
+        <w:t>score</w:t>
+      </w:r>
+      <w:proofErr w:type="spellEnd"/>
       <w:r>
         <w:t xml:space="preserve"> </w:t>
       </w:r>
       <w:r>
-        <w:t>Single_score</w:t>
-      </w:r>
-    </w:p>
-    <w:p>
-      <w:r>
-        <w:t xml:space="preserve">        </w:t>
-      </w:r>
-      <w:r>
-        <w:t xml:space="preserve">    </w:t>
-      </w:r>
-      <w:r>
-        <w:t>END IF</w:t>
-      </w:r>
-    </w:p>
-    <w:p>
-      <w:r>
-        <w:t xml:space="preserve">        </w:t>
-      </w:r>
-      <w:r>
-        <w:t xml:space="preserve">    </w:t>
-      </w:r>
-      <w:r>
-        <w:t>IF G_realis == S_realis</w:t>
-      </w:r>
-    </w:p>
-    <w:p>
-      <w:r>
-        <w:t xml:space="preserve">            </w:t>
-      </w:r>
-      <w:r>
-        <w:t xml:space="preserve">    </w:t>
-      </w:r>
-      <w:r>
-        <w:t>realis_correct_score</w:t>
-      </w:r>
-      <w:r>
-        <w:t xml:space="preserve"> := </w:t>
-      </w:r>
-      <w:r>
-        <w:t>realis_correct_score</w:t>
-      </w:r>
-      <w:r>
-        <w:t xml:space="preserve"> +</w:t>
-      </w:r>
+        <w:t>,</w:t>
+      </w:r>
+      <w:proofErr w:type="gramEnd"/>
       <w:r>
         <w:t xml:space="preserve"> </w:t>
       </w:r>
       <w:r>
-        <w:t>Single_score</w:t>
-      </w:r>
-    </w:p>
-    <w:p>
-      <w:r>
-        <w:t xml:space="preserve">        </w:t>
-      </w:r>
-      <w:r>
-        <w:t xml:space="preserve">    </w:t>
-      </w:r>
-      <w:r>
-        <w:t>END IF</w:t>
-      </w:r>
-    </w:p>
-    <w:p>
-      <w:r>
-        <w:t xml:space="preserve">        END FOR</w:t>
-      </w:r>
-    </w:p>
-    <w:p>
-      <w:r>
-        <w:t>END FOR</w:t>
+        <w:t xml:space="preserve">Precision, Recall, F1_Score, </w:t>
+      </w:r>
+      <w:proofErr w:type="spellStart"/>
+      <w:r>
+        <w:t>Type_detection_accuracy</w:t>
+      </w:r>
+      <w:proofErr w:type="spellEnd"/>
+      <w:r>
+        <w:t xml:space="preserve">, </w:t>
+      </w:r>
+      <w:proofErr w:type="spellStart"/>
+      <w:r>
+        <w:t>Realis_detection_accuracy</w:t>
+      </w:r>
+      <w:proofErr w:type="spellEnd"/>
+      <w:r>
+        <w:t xml:space="preserve"> </w:t>
+      </w:r>
+      <w:r>
+        <w:t xml:space="preserve">}  </w:t>
       </w:r>
     </w:p>
     <w:p/>
     <w:p>
-      <w:r>
-        <w:t>T</w:t>
-      </w:r>
-      <w:r>
-        <w:t>ype_detection_</w:t>
-      </w:r>
-      <w:r>
-        <w:t>accuracy</w:t>
-      </w:r>
-      <w:r>
-        <w:t xml:space="preserve"> := </w:t>
-      </w:r>
-      <w:r>
-        <w:t xml:space="preserve">type_correct_score </w:t>
-      </w:r>
-      <w:r>
-        <w:t>/ #GoldStandardMentions</w:t>
-      </w:r>
-    </w:p>
-    <w:p>
-      <w:r>
-        <w:t>R</w:t>
-      </w:r>
-      <w:r>
-        <w:t>ealis_detection_</w:t>
-      </w:r>
-      <w:r>
-        <w:t>accuracy</w:t>
-      </w:r>
-      <w:r>
-        <w:t xml:space="preserve">:= </w:t>
-      </w:r>
-      <w:r>
-        <w:t>realis_correct_score</w:t>
-      </w:r>
-      <w:r>
-        <w:t xml:space="preserve">  / #GoldStandardMentions</w:t>
-      </w:r>
-    </w:p>
-    <w:p/>
-    <w:p>
-      <w:r>
-        <w:t xml:space="preserve"># </w:t>
-      </w:r>
-      <w:r>
-        <w:t xml:space="preserve">Return and report the following </w:t>
-      </w:r>
-      <w:r>
-        <w:t>measures</w:t>
-      </w:r>
-      <w:r>
-        <w:t xml:space="preserve"> for this document:</w:t>
-      </w:r>
-    </w:p>
-    <w:p>
-      <w:r>
-        <w:t>Measures</w:t>
-      </w:r>
-      <w:r>
-        <w:t xml:space="preserve"> for this doc</w:t>
-      </w:r>
-      <w:r>
-        <w:t xml:space="preserve"> </w:t>
-      </w:r>
-      <w:r>
-        <w:t>= {</w:t>
-      </w:r>
-      <w:r>
-        <w:t xml:space="preserve">TP, FP, </w:t>
-      </w:r>
-      <w:r>
-        <w:t>type_correct_score, realis_correct_score</w:t>
-      </w:r>
-      <w:r>
-        <w:t xml:space="preserve"> </w:t>
-      </w:r>
-      <w:r>
-        <w:t xml:space="preserve">, </w:t>
-      </w:r>
-      <w:r>
-        <w:t xml:space="preserve">Precision, Recall, F1_Score, </w:t>
-      </w:r>
-      <w:r>
-        <w:t>Type_detection_accuracy</w:t>
-      </w:r>
-      <w:r>
-        <w:t xml:space="preserve">, </w:t>
-      </w:r>
-      <w:r>
-        <w:t xml:space="preserve">Realis_detection_accuracy </w:t>
-      </w:r>
-      <w:r>
-        <w:t xml:space="preserve">}  </w:t>
-      </w:r>
-    </w:p>
-    <w:p/>
-    <w:p>
       <w:pPr>
         <w:rPr>
           <w:b/>
@@ -3976,16 +5163,38 @@
         <w:rPr>
           <w:b/>
         </w:rPr>
-        <w:t>Subroutine OVERLAP(G,S):</w:t>
+        <w:t xml:space="preserve">Subroutine </w:t>
+      </w:r>
+      <w:proofErr w:type="gramStart"/>
+      <w:r>
+        <w:rPr>
+          <w:b/>
+        </w:rPr>
+        <w:t>OVERLAP(</w:t>
+      </w:r>
+      <w:proofErr w:type="gramEnd"/>
+      <w:r>
+        <w:rPr>
+          <w:b/>
+        </w:rPr>
+        <w:t>G,S):</w:t>
       </w:r>
     </w:p>
     <w:p>
       <w:r>
         <w:lastRenderedPageBreak/>
-        <w:t xml:space="preserve">  IF G == S, THEN </w:t>
-      </w:r>
-      <w:r>
-        <w:t xml:space="preserve"> score := 1.0</w:t>
+        <w:t xml:space="preserve">  IF G == S, </w:t>
+      </w:r>
+      <w:proofErr w:type="gramStart"/>
+      <w:r>
+        <w:t xml:space="preserve">THEN </w:t>
+      </w:r>
+      <w:r>
+        <w:t xml:space="preserve"> score</w:t>
+      </w:r>
+      <w:proofErr w:type="gramEnd"/>
+      <w:r>
+        <w:t xml:space="preserve"> := 1.0</w:t>
       </w:r>
     </w:p>
     <w:p>
@@ -4001,8 +5210,13 @@
       <w:r>
         <w:t xml:space="preserve">S == {}, THEN </w:t>
       </w:r>
-      <w:r>
-        <w:t>score := 0.0</w:t>
+      <w:proofErr w:type="gramStart"/>
+      <w:r>
+        <w:t>score :=</w:t>
+      </w:r>
+      <w:proofErr w:type="gramEnd"/>
+      <w:r>
+        <w:t xml:space="preserve"> 0.0</w:t>
       </w:r>
     </w:p>
     <w:p>
@@ -4014,8 +5228,21 @@
       <w:pPr>
         <w:ind w:firstLine="720"/>
       </w:pPr>
-      <w:r>
-        <w:t>precision_m := (|S</w:t>
+      <w:proofErr w:type="spellStart"/>
+      <w:r>
+        <w:t>precision_</w:t>
+      </w:r>
+      <w:proofErr w:type="gramStart"/>
+      <w:r>
+        <w:t>m</w:t>
+      </w:r>
+      <w:proofErr w:type="spellEnd"/>
+      <w:r>
+        <w:t xml:space="preserve"> :</w:t>
+      </w:r>
+      <w:proofErr w:type="gramEnd"/>
+      <w:r>
+        <w:t>= (|S</w:t>
       </w:r>
       <w:r>
         <w:rPr>
@@ -4031,8 +5258,21 @@
       <w:pPr>
         <w:ind w:firstLine="720"/>
       </w:pPr>
-      <w:r>
-        <w:t>recall_m := (|S</w:t>
+      <w:proofErr w:type="spellStart"/>
+      <w:r>
+        <w:t>recall_</w:t>
+      </w:r>
+      <w:proofErr w:type="gramStart"/>
+      <w:r>
+        <w:t>m</w:t>
+      </w:r>
+      <w:proofErr w:type="spellEnd"/>
+      <w:r>
+        <w:t xml:space="preserve"> :</w:t>
+      </w:r>
+      <w:proofErr w:type="gramEnd"/>
+      <w:r>
+        <w:t>= (|S</w:t>
       </w:r>
       <w:r>
         <w:rPr>
@@ -4046,7 +5286,47 @@
     </w:p>
     <w:p>
       <w:r>
-        <w:t xml:space="preserve">              score := 2*precision_m*recall_m / (precision_m + recall_m)</w:t>
+        <w:t xml:space="preserve">              </w:t>
+      </w:r>
+      <w:proofErr w:type="gramStart"/>
+      <w:r>
+        <w:t>score</w:t>
+      </w:r>
+      <w:proofErr w:type="gramEnd"/>
+      <w:r>
+        <w:t xml:space="preserve"> := 2*</w:t>
+      </w:r>
+      <w:proofErr w:type="spellStart"/>
+      <w:r>
+        <w:t>precision_m</w:t>
+      </w:r>
+      <w:proofErr w:type="spellEnd"/>
+      <w:r>
+        <w:t>*</w:t>
+      </w:r>
+      <w:proofErr w:type="spellStart"/>
+      <w:r>
+        <w:t>recall_m</w:t>
+      </w:r>
+      <w:proofErr w:type="spellEnd"/>
+      <w:r>
+        <w:t xml:space="preserve"> / (</w:t>
+      </w:r>
+      <w:proofErr w:type="spellStart"/>
+      <w:r>
+        <w:t>precision_m</w:t>
+      </w:r>
+      <w:proofErr w:type="spellEnd"/>
+      <w:r>
+        <w:t xml:space="preserve"> + </w:t>
+      </w:r>
+      <w:proofErr w:type="spellStart"/>
+      <w:r>
+        <w:t>recall_m</w:t>
+      </w:r>
+      <w:proofErr w:type="spellEnd"/>
+      <w:r>
+        <w:t>)</w:t>
       </w:r>
     </w:p>
     <w:p>
@@ -4266,8 +5546,13 @@
             <w:pPr>
               <w:pStyle w:val="NoSpacing"/>
             </w:pPr>
-            <w:r>
-              <w:t>Realis Status</w:t>
+            <w:proofErr w:type="spellStart"/>
+            <w:r>
+              <w:t>Realis</w:t>
+            </w:r>
+            <w:proofErr w:type="spellEnd"/>
+            <w:r>
+              <w:t xml:space="preserve"> Status</w:t>
             </w:r>
           </w:p>
         </w:tc>
@@ -4843,8 +6128,13 @@
             <w:pPr>
               <w:pStyle w:val="NoSpacing"/>
             </w:pPr>
-            <w:r>
-              <w:t>Realis Status</w:t>
+            <w:proofErr w:type="spellStart"/>
+            <w:r>
+              <w:t>Realis</w:t>
+            </w:r>
+            <w:proofErr w:type="spellEnd"/>
+            <w:r>
+              <w:t xml:space="preserve"> Status</w:t>
             </w:r>
           </w:p>
         </w:tc>
@@ -5343,7 +6633,21 @@
         <w:rPr>
           <w:rFonts w:eastAsia="Times New Roman" w:cs="Times New Roman"/>
         </w:rPr>
-        <w:t xml:space="preserve"> following tables, the “Event Type” and “Realis Status” are omitted for clarity</w:t>
+        <w:t xml:space="preserve"> following tables, the “Event Type” and “</w:t>
+      </w:r>
+      <w:proofErr w:type="spellStart"/>
+      <w:r>
+        <w:rPr>
+          <w:rFonts w:eastAsia="Times New Roman" w:cs="Times New Roman"/>
+        </w:rPr>
+        <w:t>Realis</w:t>
+      </w:r>
+      <w:proofErr w:type="spellEnd"/>
+      <w:r>
+        <w:rPr>
+          <w:rFonts w:eastAsia="Times New Roman" w:cs="Times New Roman"/>
+        </w:rPr>
+        <w:t xml:space="preserve"> Status” are omitted for clarity</w:t>
       </w:r>
     </w:p>
     <w:p>
@@ -5361,7 +6665,21 @@
         <w:rPr>
           <w:color w:val="auto"/>
         </w:rPr>
-        <w:t xml:space="preserve">STEP 1 : Compute overlap scores for each pair of Gold/System Mention </w:t>
+        <w:t xml:space="preserve">STEP </w:t>
+      </w:r>
+      <w:proofErr w:type="gramStart"/>
+      <w:r>
+        <w:rPr>
+          <w:color w:val="auto"/>
+        </w:rPr>
+        <w:t>1 :</w:t>
+      </w:r>
+      <w:proofErr w:type="gramEnd"/>
+      <w:r>
+        <w:rPr>
+          <w:color w:val="auto"/>
+        </w:rPr>
+        <w:t xml:space="preserve"> Compute overlap scores for each pair of Gold/System Mention </w:t>
       </w:r>
     </w:p>
     <w:p>
@@ -5387,11 +6705,16 @@
         <w:t>Comp</w:t>
       </w:r>
       <w:r>
-        <w:t>ute the “m</w:t>
+        <w:t>ute the “</w:t>
+      </w:r>
+      <w:proofErr w:type="spellStart"/>
+      <w:r>
+        <w:t>m</w:t>
       </w:r>
       <w:r>
         <w:t>appingScore</w:t>
       </w:r>
+      <w:proofErr w:type="spellEnd"/>
       <w:r>
         <w:t>”</w:t>
       </w:r>
@@ -5622,11 +6945,27 @@
           <w:rFonts w:eastAsia="Times New Roman" w:cs="Times New Roman"/>
         </w:rPr>
       </w:pPr>
+      <w:proofErr w:type="spellStart"/>
+      <w:proofErr w:type="gramStart"/>
       <w:r>
         <w:rPr>
           <w:rFonts w:eastAsia="Times New Roman" w:cs="Times New Roman"/>
         </w:rPr>
-        <w:t xml:space="preserve">Prec(G_E4,S_E1) = (|E1 ^ E4|) / |E1|  = 1/1 = 1;   </w:t>
+        <w:t>Prec</w:t>
+      </w:r>
+      <w:proofErr w:type="spellEnd"/>
+      <w:r>
+        <w:rPr>
+          <w:rFonts w:eastAsia="Times New Roman" w:cs="Times New Roman"/>
+        </w:rPr>
+        <w:t>(</w:t>
+      </w:r>
+      <w:proofErr w:type="gramEnd"/>
+      <w:r>
+        <w:rPr>
+          <w:rFonts w:eastAsia="Times New Roman" w:cs="Times New Roman"/>
+        </w:rPr>
+        <w:t xml:space="preserve">G_E4,S_E1) = (|E1 ^ E4|) / |E1|  = 1/1 = 1;   </w:t>
       </w:r>
     </w:p>
     <w:p>
@@ -5636,12 +6975,20 @@
           <w:rFonts w:eastAsia="Times New Roman" w:cs="Times New Roman"/>
         </w:rPr>
       </w:pPr>
+      <w:proofErr w:type="gramStart"/>
       <w:r>
         <w:rPr>
           <w:rFonts w:eastAsia="Times New Roman" w:cs="Times New Roman"/>
         </w:rPr>
         <w:lastRenderedPageBreak/>
-        <w:t>Recall(G_E4,S_E1) =  (|E1 ^ E4|) / |E4| = ¼ = ¼;</w:t>
+        <w:t>Recall(</w:t>
+      </w:r>
+      <w:proofErr w:type="gramEnd"/>
+      <w:r>
+        <w:rPr>
+          <w:rFonts w:eastAsia="Times New Roman" w:cs="Times New Roman"/>
+        </w:rPr>
+        <w:t>G_E4,S_E1) =  (|E1 ^ E4|) / |E4| = ¼ = ¼;</w:t>
       </w:r>
     </w:p>
     <w:p>
@@ -5661,7 +7008,35 @@
         <w:rPr>
           <w:rFonts w:eastAsia="Times New Roman" w:cs="Times New Roman"/>
         </w:rPr>
-        <w:t xml:space="preserve">(G_E4,S_E1) = 2 * Prec(G_E4,S_E1) * Recall(G_E4,S_E1) / (Prec(G_E4,S_E1) + Recall(G_E4,S_E1) ) = 2 * 1 * ¼ / (1 + ¼ </w:t>
+        <w:t xml:space="preserve">(G_E4,S_E1) = 2 * </w:t>
+      </w:r>
+      <w:proofErr w:type="spellStart"/>
+      <w:r>
+        <w:rPr>
+          <w:rFonts w:eastAsia="Times New Roman" w:cs="Times New Roman"/>
+        </w:rPr>
+        <w:t>Prec</w:t>
+      </w:r>
+      <w:proofErr w:type="spellEnd"/>
+      <w:r>
+        <w:rPr>
+          <w:rFonts w:eastAsia="Times New Roman" w:cs="Times New Roman"/>
+        </w:rPr>
+        <w:t>(G_E4,S_E1) * Recall(G_E4,S_E1) / (</w:t>
+      </w:r>
+      <w:proofErr w:type="spellStart"/>
+      <w:r>
+        <w:rPr>
+          <w:rFonts w:eastAsia="Times New Roman" w:cs="Times New Roman"/>
+        </w:rPr>
+        <w:t>Prec</w:t>
+      </w:r>
+      <w:proofErr w:type="spellEnd"/>
+      <w:r>
+        <w:rPr>
+          <w:rFonts w:eastAsia="Times New Roman" w:cs="Times New Roman"/>
+        </w:rPr>
+        <w:t xml:space="preserve">(G_E4,S_E1) + Recall(G_E4,S_E1) ) = 2 * 1 * ¼ / (1 + ¼ </w:t>
       </w:r>
       <w:r>
         <w:rPr>
@@ -5702,7 +7077,15 @@
         <w:t xml:space="preserve">Sort the </w:t>
       </w:r>
       <w:r>
-        <w:t xml:space="preserve">“mappingScore” </w:t>
+        <w:t>“</w:t>
+      </w:r>
+      <w:proofErr w:type="spellStart"/>
+      <w:r>
+        <w:t>mappingScore</w:t>
+      </w:r>
+      <w:proofErr w:type="spellEnd"/>
+      <w:r>
+        <w:t xml:space="preserve">” </w:t>
       </w:r>
       <w:r>
         <w:rPr>
@@ -6052,7 +7435,15 @@
     </w:p>
     <w:p>
       <w:r>
-        <w:t>We have the following mapping table (mappingScore table):</w:t>
+        <w:t>We have the following mapping table (</w:t>
+      </w:r>
+      <w:proofErr w:type="spellStart"/>
+      <w:r>
+        <w:t>mappingScore</w:t>
+      </w:r>
+      <w:proofErr w:type="spellEnd"/>
+      <w:r>
+        <w:t xml:space="preserve"> table):</w:t>
       </w:r>
     </w:p>
     <w:tbl>
@@ -6234,7 +7625,21 @@
         <w:rPr>
           <w:rFonts w:eastAsia="Times New Roman" w:cs="Times New Roman"/>
         </w:rPr>
-        <w:t>TP is the sum of the overlap in the mappingScore table:</w:t>
+        <w:t xml:space="preserve">TP is the sum of the overlap in the </w:t>
+      </w:r>
+      <w:proofErr w:type="spellStart"/>
+      <w:r>
+        <w:rPr>
+          <w:rFonts w:eastAsia="Times New Roman" w:cs="Times New Roman"/>
+        </w:rPr>
+        <w:t>mappingScore</w:t>
+      </w:r>
+      <w:proofErr w:type="spellEnd"/>
+      <w:r>
+        <w:rPr>
+          <w:rFonts w:eastAsia="Times New Roman" w:cs="Times New Roman"/>
+        </w:rPr>
+        <w:t xml:space="preserve"> table:</w:t>
       </w:r>
     </w:p>
     <w:p>
@@ -6264,6 +7669,7 @@
           <w:rFonts w:eastAsia="Times New Roman" w:cs="Times New Roman"/>
         </w:rPr>
       </w:pPr>
+      <w:proofErr w:type="gramStart"/>
       <w:r>
         <w:rPr>
           <w:rFonts w:eastAsia="Times New Roman" w:cs="Times New Roman"/>
@@ -6274,19 +7680,40 @@
         <w:rPr>
           <w:rFonts w:eastAsia="Times New Roman" w:cs="Times New Roman"/>
         </w:rPr>
-        <w:t>{E</w:t>
-      </w:r>
+        <w:t>{</w:t>
+      </w:r>
+      <w:proofErr w:type="gramEnd"/>
       <w:r>
         <w:rPr>
           <w:rFonts w:eastAsia="Times New Roman" w:cs="Times New Roman"/>
         </w:rPr>
+        <w:t>E</w:t>
+      </w:r>
+      <w:r>
+        <w:rPr>
+          <w:rFonts w:eastAsia="Times New Roman" w:cs="Times New Roman"/>
+        </w:rPr>
         <w:t>2</w:t>
       </w:r>
       <w:r>
         <w:rPr>
           <w:rFonts w:eastAsia="Times New Roman" w:cs="Times New Roman"/>
         </w:rPr>
-        <w:t>} is not contained in the mappingScore table, so</w:t>
+        <w:t xml:space="preserve">} is not contained in the </w:t>
+      </w:r>
+      <w:proofErr w:type="spellStart"/>
+      <w:r>
+        <w:rPr>
+          <w:rFonts w:eastAsia="Times New Roman" w:cs="Times New Roman"/>
+        </w:rPr>
+        <w:t>mappingScore</w:t>
+      </w:r>
+      <w:proofErr w:type="spellEnd"/>
+      <w:r>
+        <w:rPr>
+          <w:rFonts w:eastAsia="Times New Roman" w:cs="Times New Roman"/>
+        </w:rPr>
+        <w:t xml:space="preserve"> table, so</w:t>
       </w:r>
     </w:p>
     <w:p>
@@ -6321,11 +7748,16 @@
     </w:p>
     <w:p/>
     <w:p>
+      <w:proofErr w:type="gramStart"/>
       <w:r>
         <w:t>P</w:t>
       </w:r>
       <w:r>
-        <w:t>recision := TP / (TP+FP) = 2.4 / (2.4</w:t>
+        <w:t>recision :=</w:t>
+      </w:r>
+      <w:proofErr w:type="gramEnd"/>
+      <w:r>
+        <w:t xml:space="preserve"> TP / (TP+FP) = 2.4 / (2.4</w:t>
       </w:r>
       <w:r>
         <w:t>+</w:t>
@@ -6341,9 +7773,19 @@
       </w:r>
     </w:p>
     <w:p>
-      <w:r>
-        <w:t>Recall := TP / #GoldStandardMentions</w:t>
-      </w:r>
+      <w:proofErr w:type="gramStart"/>
+      <w:r>
+        <w:t>Recall :=</w:t>
+      </w:r>
+      <w:proofErr w:type="gramEnd"/>
+      <w:r>
+        <w:t xml:space="preserve"> TP / #</w:t>
+      </w:r>
+      <w:proofErr w:type="spellStart"/>
+      <w:r>
+        <w:t>GoldStandardMentions</w:t>
+      </w:r>
+      <w:proofErr w:type="spellEnd"/>
       <w:r>
         <w:t xml:space="preserve"> = 2.25</w:t>
       </w:r>
@@ -6355,8 +7797,21 @@
       </w:r>
     </w:p>
     <w:p>
-      <w:r>
-        <w:t>F1 := 2*Precision*Recall/ (Precision+Recall) = 2*0.</w:t>
+      <w:proofErr w:type="gramStart"/>
+      <w:r>
+        <w:t>F1 :</w:t>
+      </w:r>
+      <w:proofErr w:type="gramEnd"/>
+      <w:r>
+        <w:t>= 2*Precision*Recall/ (</w:t>
+      </w:r>
+      <w:proofErr w:type="spellStart"/>
+      <w:r>
+        <w:t>Precision+Recall</w:t>
+      </w:r>
+      <w:proofErr w:type="spellEnd"/>
+      <w:r>
+        <w:t>) = 2*0.</w:t>
       </w:r>
       <w:r>
         <w:t xml:space="preserve"> </w:t>
@@ -6413,12 +7868,26 @@
         <w:rPr>
           <w:color w:val="auto"/>
         </w:rPr>
-        <w:t xml:space="preserve">and realis </w:t>
-      </w:r>
+        <w:t xml:space="preserve">and </w:t>
+      </w:r>
+      <w:proofErr w:type="spellStart"/>
       <w:r>
         <w:rPr>
           <w:color w:val="auto"/>
         </w:rPr>
+        <w:t>realis</w:t>
+      </w:r>
+      <w:proofErr w:type="spellEnd"/>
+      <w:r>
+        <w:rPr>
+          <w:color w:val="auto"/>
+        </w:rPr>
+        <w:t xml:space="preserve"> </w:t>
+      </w:r>
+      <w:r>
+        <w:rPr>
+          <w:color w:val="auto"/>
+        </w:rPr>
         <w:t>status</w:t>
       </w:r>
       <w:r>
@@ -6437,7 +7906,15 @@
         <w:t xml:space="preserve"> whether the system mention(s) has/have</w:t>
       </w:r>
       <w:r>
-        <w:t xml:space="preserve"> the same realis status and menti</w:t>
+        <w:t xml:space="preserve"> the same </w:t>
+      </w:r>
+      <w:proofErr w:type="spellStart"/>
+      <w:r>
+        <w:t>realis</w:t>
+      </w:r>
+      <w:proofErr w:type="spellEnd"/>
+      <w:r>
+        <w:t xml:space="preserve"> status and menti</w:t>
       </w:r>
       <w:r>
         <w:t xml:space="preserve">on type </w:t>
@@ -6479,22 +7956,54 @@
         <w:t>B</w:t>
       </w:r>
       <w:r>
-        <w:t xml:space="preserve">oth mention types and realis status are correct, </w:t>
+        <w:t xml:space="preserve">oth mention types and </w:t>
+      </w:r>
+      <w:proofErr w:type="spellStart"/>
+      <w:r>
+        <w:t>realis</w:t>
+      </w:r>
+      <w:proofErr w:type="spellEnd"/>
+      <w:r>
+        <w:t xml:space="preserve"> status are correct, </w:t>
       </w:r>
       <w:r>
         <w:t>giving</w:t>
       </w:r>
       <w:r>
-        <w:t xml:space="preserve"> type_score = 2, realis_score = 2.</w:t>
+        <w:t xml:space="preserve"> </w:t>
+      </w:r>
+      <w:proofErr w:type="spellStart"/>
+      <w:r>
+        <w:t>type_score</w:t>
+      </w:r>
+      <w:proofErr w:type="spellEnd"/>
+      <w:r>
+        <w:t xml:space="preserve"> = 2, </w:t>
+      </w:r>
+      <w:proofErr w:type="spellStart"/>
+      <w:r>
+        <w:t>realis_score</w:t>
+      </w:r>
+      <w:proofErr w:type="spellEnd"/>
+      <w:r>
+        <w:t xml:space="preserve"> = 2.</w:t>
       </w:r>
     </w:p>
     <w:p/>
     <w:p>
       <w:r>
-        <w:t xml:space="preserve">G_E4 </w:t>
-      </w:r>
-      <w:r>
-        <w:t xml:space="preserve"> is mapped to 2 mentions {S_E1, S_E2}</w:t>
+        <w:t>G_</w:t>
+      </w:r>
+      <w:proofErr w:type="gramStart"/>
+      <w:r>
+        <w:t xml:space="preserve">E4 </w:t>
+      </w:r>
+      <w:r>
+        <w:t xml:space="preserve"> is</w:t>
+      </w:r>
+      <w:proofErr w:type="gramEnd"/>
+      <w:r>
+        <w:t xml:space="preserve"> mapped to 2 mentions {S_E1, S_E2}</w:t>
       </w:r>
       <w:r>
         <w:t xml:space="preserve">, </w:t>
@@ -6503,19 +8012,59 @@
         <w:t>so N = 2. B</w:t>
       </w:r>
       <w:r>
-        <w:t xml:space="preserve">oth mention types and realis status are correct, </w:t>
+        <w:t xml:space="preserve">oth mention types and </w:t>
+      </w:r>
+      <w:proofErr w:type="spellStart"/>
+      <w:r>
+        <w:t>realis</w:t>
+      </w:r>
+      <w:proofErr w:type="spellEnd"/>
+      <w:r>
+        <w:t xml:space="preserve"> status are correct, </w:t>
       </w:r>
       <w:r>
         <w:t>giving</w:t>
       </w:r>
       <w:r>
-        <w:t xml:space="preserve"> type_score = ½ + ½ = 1, realis_score = ½ + ½ = 1.</w:t>
+        <w:t xml:space="preserve"> </w:t>
+      </w:r>
+      <w:proofErr w:type="spellStart"/>
+      <w:r>
+        <w:t>type_score</w:t>
+      </w:r>
+      <w:proofErr w:type="spellEnd"/>
+      <w:r>
+        <w:t xml:space="preserve"> = ½ + ½ = 1, </w:t>
+      </w:r>
+      <w:proofErr w:type="spellStart"/>
+      <w:r>
+        <w:t>realis_score</w:t>
+      </w:r>
+      <w:proofErr w:type="spellEnd"/>
+      <w:r>
+        <w:t xml:space="preserve"> = ½ + ½ = 1.</w:t>
       </w:r>
     </w:p>
     <w:p/>
     <w:p>
       <w:r>
-        <w:t xml:space="preserve">The sum of type score is 2 + 1  = 3, and the total realis score 2+1 = 3. </w:t>
+        <w:t xml:space="preserve">The sum of type score is 2 + </w:t>
+      </w:r>
+      <w:proofErr w:type="gramStart"/>
+      <w:r>
+        <w:t>1  =</w:t>
+      </w:r>
+      <w:proofErr w:type="gramEnd"/>
+      <w:r>
+        <w:t xml:space="preserve"> 3, and the total </w:t>
+      </w:r>
+      <w:proofErr w:type="spellStart"/>
+      <w:r>
+        <w:t>realis</w:t>
+      </w:r>
+      <w:proofErr w:type="spellEnd"/>
+      <w:r>
+        <w:t xml:space="preserve"> score 2+1 = 3. </w:t>
       </w:r>
       <w:r>
         <w:t xml:space="preserve"> This gives </w:t>
@@ -6532,19 +8081,40 @@
     </w:p>
     <w:p/>
     <w:p>
-      <w:r>
-        <w:t xml:space="preserve">Type_detection_accuracy := </w:t>
+      <w:proofErr w:type="spellStart"/>
+      <w:r>
+        <w:t>Type_detection_</w:t>
+      </w:r>
+      <w:proofErr w:type="gramStart"/>
+      <w:r>
+        <w:t>accuracy</w:t>
+      </w:r>
+      <w:proofErr w:type="spellEnd"/>
+      <w:r>
+        <w:t xml:space="preserve"> :</w:t>
+      </w:r>
+      <w:proofErr w:type="gramEnd"/>
+      <w:r>
+        <w:t xml:space="preserve">= </w:t>
       </w:r>
       <w:r>
         <w:t>3</w:t>
       </w:r>
       <w:r>
-        <w:t xml:space="preserve"> / #GoldStandardMentions </w:t>
-      </w:r>
+        <w:t xml:space="preserve"> / #</w:t>
+      </w:r>
+      <w:proofErr w:type="spellStart"/>
+      <w:r>
+        <w:t>GoldStandardMentions</w:t>
+      </w:r>
+      <w:proofErr w:type="spellEnd"/>
       <w:r>
         <w:t xml:space="preserve"> </w:t>
       </w:r>
       <w:r>
+        <w:t xml:space="preserve"> </w:t>
+      </w:r>
+      <w:r>
         <w:t>= 0.</w:t>
       </w:r>
       <w:r>
@@ -6555,15 +8125,30 @@
       </w:r>
     </w:p>
     <w:p>
-      <w:r>
-        <w:t xml:space="preserve">Realis_detection_accuracy:= </w:t>
-      </w:r>
+      <w:proofErr w:type="spellStart"/>
+      <w:r>
+        <w:t>Realis_detection_accuracy</w:t>
+      </w:r>
+      <w:proofErr w:type="spellEnd"/>
+      <w:r>
+        <w:t xml:space="preserve">:= </w:t>
+      </w:r>
+      <w:proofErr w:type="gramStart"/>
       <w:r>
         <w:t>3</w:t>
       </w:r>
       <w:r>
-        <w:t xml:space="preserve">  / #GoldStandardMentions</w:t>
-      </w:r>
+        <w:t xml:space="preserve">  /</w:t>
+      </w:r>
+      <w:proofErr w:type="gramEnd"/>
+      <w:r>
+        <w:t xml:space="preserve"> #</w:t>
+      </w:r>
+      <w:proofErr w:type="spellStart"/>
+      <w:r>
+        <w:t>GoldStandardMentions</w:t>
+      </w:r>
+      <w:proofErr w:type="spellEnd"/>
       <w:r>
         <w:t xml:space="preserve"> = </w:t>
       </w:r>
@@ -6736,8 +8321,13 @@
             <w:pPr>
               <w:pStyle w:val="NoSpacing"/>
             </w:pPr>
-            <w:r>
-              <w:t>Realis Status</w:t>
+            <w:proofErr w:type="spellStart"/>
+            <w:r>
+              <w:t>Realis</w:t>
+            </w:r>
+            <w:proofErr w:type="spellEnd"/>
+            <w:r>
+              <w:t xml:space="preserve"> Status</w:t>
             </w:r>
           </w:p>
         </w:tc>
@@ -7420,7 +9010,7 @@
           <w:rPr>
             <w:noProof/>
           </w:rPr>
-          <w:t>1</w:t>
+          <w:t>5</w:t>
         </w:r>
         <w:r>
           <w:rPr>
@@ -11399,7 +12989,7 @@
 </file>
 
 <file path=customXml/itemProps1.xml><?xml version="1.0" encoding="utf-8"?>
-<ds:datastoreItem xmlns:ds="http://schemas.openxmlformats.org/officeDocument/2006/customXml" ds:itemID="{7A28A2E7-2BC4-4F7A-85E8-44160325AFA2}">
+<ds:datastoreItem xmlns:ds="http://schemas.openxmlformats.org/officeDocument/2006/customXml" ds:itemID="{E5B183E4-AE8C-405E-978B-69AA45E0EA66}">
   <ds:schemaRefs>
     <ds:schemaRef ds:uri="http://schemas.openxmlformats.org/officeDocument/2006/bibliography"/>
   </ds:schemaRefs>

</xml_diff>